<commit_message>
Apps added, users model created
</commit_message>
<xml_diff>
--- a/Documentación Licitaciones.docx
+++ b/Documentación Licitaciones.docx
@@ -16,6 +16,1290 @@
           <w:bCs/>
           <w:color w:val="FF0000"/>
         </w:rPr>
+        <w:t xml:space="preserve">Django </w:t>
+      </w:r>
+      <w:proofErr w:type="spellStart"/>
+      <w:r>
+        <w:rPr>
+          <w:b/>
+          <w:bCs/>
+          <w:color w:val="FF0000"/>
+        </w:rPr>
+        <w:t>concetps</w:t>
+      </w:r>
+      <w:proofErr w:type="spellEnd"/>
+      <w:r>
+        <w:rPr>
+          <w:b/>
+          <w:bCs/>
+          <w:color w:val="FF0000"/>
+        </w:rPr>
+        <w:t xml:space="preserve">: </w:t>
+      </w:r>
+    </w:p>
+    <w:p>
+      <w:pPr>
+        <w:pStyle w:val="Prrafodelista"/>
+        <w:numPr>
+          <w:ilvl w:val="0"/>
+          <w:numId w:val="22"/>
+        </w:numPr>
+      </w:pPr>
+      <w:r>
+        <w:rPr>
+          <w:b/>
+          <w:bCs/>
+        </w:rPr>
+        <w:t>Project</w:t>
+      </w:r>
+      <w:r>
+        <w:t xml:space="preserve">: </w:t>
+      </w:r>
+      <w:r>
+        <w:t>Django project.</w:t>
+      </w:r>
+    </w:p>
+    <w:p>
+      <w:pPr>
+        <w:pStyle w:val="Prrafodelista"/>
+        <w:numPr>
+          <w:ilvl w:val="0"/>
+          <w:numId w:val="22"/>
+        </w:numPr>
+      </w:pPr>
+      <w:r>
+        <w:rPr>
+          <w:b/>
+          <w:bCs/>
+        </w:rPr>
+        <w:t>App</w:t>
+      </w:r>
+      <w:r>
+        <w:t>: Is a module with its own models, logics, templates, etc.</w:t>
+      </w:r>
+    </w:p>
+    <w:p>
+      <w:pPr>
+        <w:pStyle w:val="Prrafodelista"/>
+        <w:numPr>
+          <w:ilvl w:val="0"/>
+          <w:numId w:val="22"/>
+        </w:numPr>
+      </w:pPr>
+      <w:r>
+        <w:rPr>
+          <w:b/>
+          <w:bCs/>
+        </w:rPr>
+        <w:t xml:space="preserve">Django </w:t>
+      </w:r>
+      <w:r>
+        <w:rPr>
+          <w:b/>
+          <w:bCs/>
+        </w:rPr>
+        <w:t>models</w:t>
+      </w:r>
+      <w:r>
+        <w:rPr>
+          <w:b/>
+          <w:bCs/>
+        </w:rPr>
+        <w:t xml:space="preserve"> concepts</w:t>
+      </w:r>
+      <w:r>
+        <w:t xml:space="preserve">: </w:t>
+      </w:r>
+    </w:p>
+    <w:p>
+      <w:pPr>
+        <w:pStyle w:val="Prrafodelista"/>
+        <w:numPr>
+          <w:ilvl w:val="1"/>
+          <w:numId w:val="22"/>
+        </w:numPr>
+      </w:pPr>
+      <w:proofErr w:type="spellStart"/>
+      <w:r>
+        <w:rPr>
+          <w:b/>
+          <w:bCs/>
+        </w:rPr>
+        <w:t>ForeignKey</w:t>
+      </w:r>
+      <w:proofErr w:type="spellEnd"/>
+      <w:r>
+        <w:t>:</w:t>
+      </w:r>
+      <w:r>
+        <w:t xml:space="preserve"> Means on user could have many </w:t>
+      </w:r>
+      <w:r>
+        <w:t>clients or providers.</w:t>
+      </w:r>
+    </w:p>
+    <w:p>
+      <w:pPr>
+        <w:pStyle w:val="Prrafodelista"/>
+        <w:numPr>
+          <w:ilvl w:val="1"/>
+          <w:numId w:val="22"/>
+        </w:numPr>
+      </w:pPr>
+      <w:proofErr w:type="spellStart"/>
+      <w:r>
+        <w:rPr>
+          <w:b/>
+          <w:bCs/>
+        </w:rPr>
+        <w:t>OneToOneField</w:t>
+      </w:r>
+      <w:proofErr w:type="spellEnd"/>
+      <w:r>
+        <w:t>:</w:t>
+      </w:r>
+      <w:r>
+        <w:t xml:space="preserve"> Means one user could only have one client or provider.</w:t>
+      </w:r>
+    </w:p>
+    <w:p>
+      <w:pPr>
+        <w:pStyle w:val="Prrafodelista"/>
+        <w:numPr>
+          <w:ilvl w:val="1"/>
+          <w:numId w:val="22"/>
+        </w:numPr>
+      </w:pPr>
+      <w:proofErr w:type="spellStart"/>
+      <w:r>
+        <w:rPr>
+          <w:b/>
+          <w:bCs/>
+        </w:rPr>
+        <w:t>PrimaryKey</w:t>
+      </w:r>
+      <w:proofErr w:type="spellEnd"/>
+      <w:r>
+        <w:t>: Django’s default id field for every database table.</w:t>
+      </w:r>
+    </w:p>
+    <w:p>
+      <w:pPr>
+        <w:pStyle w:val="Prrafodelista"/>
+        <w:ind w:left="1440"/>
+      </w:pPr>
+    </w:p>
+    <w:p>
+      <w:pPr>
+        <w:pStyle w:val="Prrafodelista"/>
+        <w:numPr>
+          <w:ilvl w:val="0"/>
+          <w:numId w:val="22"/>
+        </w:numPr>
+      </w:pPr>
+      <w:r>
+        <w:rPr>
+          <w:b/>
+          <w:bCs/>
+        </w:rPr>
+        <w:t>Django models behavior</w:t>
+      </w:r>
+      <w:r>
+        <w:t xml:space="preserve">: </w:t>
+      </w:r>
+    </w:p>
+    <w:p>
+      <w:pPr>
+        <w:pStyle w:val="Prrafodelista"/>
+        <w:numPr>
+          <w:ilvl w:val="1"/>
+          <w:numId w:val="22"/>
+        </w:numPr>
+      </w:pPr>
+      <w:r>
+        <w:t xml:space="preserve">By </w:t>
+      </w:r>
+      <w:r>
+        <w:rPr>
+          <w:b/>
+          <w:bCs/>
+        </w:rPr>
+        <w:t>default</w:t>
+      </w:r>
+      <w:r>
+        <w:t xml:space="preserve">, Django </w:t>
+      </w:r>
+      <w:r>
+        <w:rPr>
+          <w:b/>
+          <w:bCs/>
+          <w:highlight w:val="yellow"/>
+        </w:rPr>
+        <w:t>attaches to each model created a manager</w:t>
+      </w:r>
+      <w:r>
+        <w:t xml:space="preserve"> “</w:t>
+      </w:r>
+      <w:r>
+        <w:rPr>
+          <w:b/>
+          <w:bCs/>
+          <w:color w:val="EE0000"/>
+        </w:rPr>
+        <w:t>objects</w:t>
+      </w:r>
+      <w:r>
+        <w:t xml:space="preserve"> = </w:t>
+      </w:r>
+      <w:proofErr w:type="spellStart"/>
+      <w:proofErr w:type="gramStart"/>
+      <w:r>
+        <w:rPr>
+          <w:b/>
+          <w:bCs/>
+        </w:rPr>
+        <w:t>models.Manager</w:t>
+      </w:r>
+      <w:proofErr w:type="spellEnd"/>
+      <w:proofErr w:type="gramEnd"/>
+      <w:r>
+        <w:t>()”</w:t>
+      </w:r>
+    </w:p>
+    <w:p/>
+    <w:p>
+      <w:pPr>
+        <w:pStyle w:val="Prrafodelista"/>
+        <w:numPr>
+          <w:ilvl w:val="0"/>
+          <w:numId w:val="22"/>
+        </w:numPr>
+      </w:pPr>
+      <w:r>
+        <w:rPr>
+          <w:b/>
+          <w:bCs/>
+        </w:rPr>
+        <w:t xml:space="preserve">Django </w:t>
+      </w:r>
+      <w:r>
+        <w:rPr>
+          <w:b/>
+          <w:bCs/>
+        </w:rPr>
+        <w:t>model fields</w:t>
+      </w:r>
+      <w:r>
+        <w:rPr>
+          <w:b/>
+          <w:bCs/>
+        </w:rPr>
+        <w:t xml:space="preserve"> </w:t>
+      </w:r>
+      <w:r>
+        <w:rPr>
+          <w:b/>
+          <w:bCs/>
+        </w:rPr>
+        <w:t>attributes</w:t>
+      </w:r>
+      <w:r>
+        <w:t>:</w:t>
+      </w:r>
+    </w:p>
+    <w:p>
+      <w:pPr>
+        <w:pStyle w:val="Prrafodelista"/>
+        <w:numPr>
+          <w:ilvl w:val="1"/>
+          <w:numId w:val="22"/>
+        </w:numPr>
+      </w:pPr>
+      <w:r>
+        <w:t>The attribute “</w:t>
+      </w:r>
+      <w:proofErr w:type="spellStart"/>
+      <w:r>
+        <w:rPr>
+          <w:b/>
+          <w:bCs/>
+          <w:highlight w:val="yellow"/>
+        </w:rPr>
+        <w:t>db_index</w:t>
+      </w:r>
+      <w:proofErr w:type="spellEnd"/>
+      <w:r>
+        <w:rPr>
+          <w:b/>
+          <w:bCs/>
+          <w:highlight w:val="yellow"/>
+        </w:rPr>
+        <w:t xml:space="preserve"> = True</w:t>
+      </w:r>
+      <w:r>
+        <w:t>” creates a</w:t>
+      </w:r>
+      <w:r>
+        <w:t xml:space="preserve"> </w:t>
+      </w:r>
+      <w:r>
+        <w:rPr>
+          <w:b/>
+          <w:bCs/>
+          <w:color w:val="EE0000"/>
+        </w:rPr>
+        <w:t>non-unique</w:t>
+      </w:r>
+      <w:r>
+        <w:rPr>
+          <w:color w:val="EE0000"/>
+        </w:rPr>
+        <w:t xml:space="preserve"> </w:t>
+      </w:r>
+      <w:r>
+        <w:rPr>
+          <w:b/>
+          <w:bCs/>
+          <w:color w:val="EE0000"/>
+        </w:rPr>
+        <w:t>index structure on that field</w:t>
+      </w:r>
+      <w:r>
+        <w:rPr>
+          <w:b/>
+          <w:bCs/>
+          <w:color w:val="EE0000"/>
+        </w:rPr>
+        <w:t xml:space="preserve"> (different from the id index)</w:t>
+      </w:r>
+      <w:r>
+        <w:t xml:space="preserve">. This </w:t>
+      </w:r>
+      <w:r>
+        <w:rPr>
+          <w:b/>
+          <w:bCs/>
+        </w:rPr>
+        <w:t xml:space="preserve">makes faster the </w:t>
+      </w:r>
+      <w:r>
+        <w:rPr>
+          <w:b/>
+          <w:bCs/>
+        </w:rPr>
+        <w:t>search</w:t>
+      </w:r>
+      <w:r>
+        <w:t>, because it does not look row by row, instead loos up the value in the index and returns the rows that match on the DB.</w:t>
+      </w:r>
+    </w:p>
+    <w:p>
+      <w:pPr>
+        <w:pStyle w:val="Prrafodelista"/>
+        <w:numPr>
+          <w:ilvl w:val="2"/>
+          <w:numId w:val="22"/>
+        </w:numPr>
+      </w:pPr>
+      <w:r>
+        <w:t>Do this if you are planning to search a lot by this field and if you do not have the attribute “unique=True</w:t>
+      </w:r>
+      <w:proofErr w:type="gramStart"/>
+      <w:r>
+        <w:t>”.</w:t>
+      </w:r>
+      <w:proofErr w:type="gramEnd"/>
+    </w:p>
+    <w:p>
+      <w:pPr>
+        <w:pStyle w:val="Prrafodelista"/>
+        <w:numPr>
+          <w:ilvl w:val="1"/>
+          <w:numId w:val="22"/>
+        </w:numPr>
+      </w:pPr>
+      <w:r>
+        <w:t>The attribute “</w:t>
+      </w:r>
+      <w:r>
+        <w:rPr>
+          <w:b/>
+          <w:bCs/>
+          <w:highlight w:val="yellow"/>
+        </w:rPr>
+        <w:t>unique=True</w:t>
+      </w:r>
+      <w:r>
+        <w:t xml:space="preserve">” does </w:t>
+      </w:r>
+      <w:r>
+        <w:rPr>
+          <w:b/>
+          <w:bCs/>
+          <w:u w:val="single"/>
+        </w:rPr>
+        <w:t>not allow duplicate</w:t>
+      </w:r>
+      <w:r>
+        <w:t xml:space="preserve">s </w:t>
+      </w:r>
+      <w:r>
+        <w:t xml:space="preserve">and creates a </w:t>
+      </w:r>
+      <w:r>
+        <w:rPr>
+          <w:b/>
+          <w:bCs/>
+          <w:color w:val="EE0000"/>
+        </w:rPr>
+        <w:t>unique index structure</w:t>
+      </w:r>
+      <w:r>
+        <w:t xml:space="preserve"> (different from the id index)</w:t>
+      </w:r>
+      <w:r>
+        <w:t xml:space="preserve"> </w:t>
+      </w:r>
+      <w:r>
+        <w:t>on that field.</w:t>
+      </w:r>
+    </w:p>
+    <w:p>
+      <w:pPr>
+        <w:pStyle w:val="Prrafodelista"/>
+        <w:ind w:left="1440"/>
+      </w:pPr>
+    </w:p>
+    <w:p>
+      <w:pPr>
+        <w:pStyle w:val="Prrafodelista"/>
+        <w:numPr>
+          <w:ilvl w:val="0"/>
+          <w:numId w:val="22"/>
+        </w:numPr>
+      </w:pPr>
+      <w:r>
+        <w:rPr>
+          <w:b/>
+          <w:bCs/>
+        </w:rPr>
+        <w:t>Django base class models</w:t>
+      </w:r>
+      <w:r>
+        <w:t>:</w:t>
+      </w:r>
+    </w:p>
+    <w:p>
+      <w:pPr>
+        <w:pStyle w:val="Prrafodelista"/>
+      </w:pPr>
+    </w:p>
+    <w:p>
+      <w:pPr>
+        <w:pStyle w:val="Prrafodelista"/>
+        <w:numPr>
+          <w:ilvl w:val="1"/>
+          <w:numId w:val="22"/>
+        </w:numPr>
+      </w:pPr>
+      <w:proofErr w:type="spellStart"/>
+      <w:r>
+        <w:rPr>
+          <w:b/>
+          <w:bCs/>
+          <w:color w:val="EE0000"/>
+        </w:rPr>
+        <w:t>AbstractBaseUser</w:t>
+      </w:r>
+      <w:proofErr w:type="spellEnd"/>
+      <w:r>
+        <w:t xml:space="preserve">: Provides </w:t>
+      </w:r>
+      <w:r>
+        <w:rPr>
+          <w:b/>
+          <w:bCs/>
+          <w:highlight w:val="yellow"/>
+        </w:rPr>
+        <w:t>a basic model schema</w:t>
+      </w:r>
+      <w:r>
+        <w:t xml:space="preserve">. </w:t>
+      </w:r>
+      <w:r>
+        <w:t xml:space="preserve">If you subclass it your model will automatically include: password and </w:t>
+      </w:r>
+      <w:proofErr w:type="spellStart"/>
+      <w:r>
+        <w:t>last_login</w:t>
+      </w:r>
+      <w:proofErr w:type="spellEnd"/>
+      <w:r>
+        <w:t xml:space="preserve">. And </w:t>
+      </w:r>
+      <w:r>
+        <w:rPr>
+          <w:b/>
+          <w:bCs/>
+          <w:highlight w:val="yellow"/>
+        </w:rPr>
+        <w:t>requires to define all fields</w:t>
+      </w:r>
+      <w:r>
+        <w:rPr>
+          <w:b/>
+          <w:bCs/>
+          <w:highlight w:val="yellow"/>
+        </w:rPr>
+        <w:t xml:space="preserve"> </w:t>
+      </w:r>
+      <w:r>
+        <w:rPr>
+          <w:b/>
+          <w:bCs/>
+          <w:highlight w:val="yellow"/>
+        </w:rPr>
+        <w:t>(</w:t>
+      </w:r>
+      <w:r>
+        <w:rPr>
+          <w:b/>
+          <w:bCs/>
+          <w:highlight w:val="yellow"/>
+        </w:rPr>
+        <w:t>username</w:t>
+      </w:r>
+      <w:r>
+        <w:rPr>
+          <w:b/>
+          <w:bCs/>
+          <w:highlight w:val="yellow"/>
+        </w:rPr>
+        <w:t xml:space="preserve">, email, </w:t>
+      </w:r>
+      <w:proofErr w:type="spellStart"/>
+      <w:r>
+        <w:rPr>
+          <w:b/>
+          <w:bCs/>
+          <w:highlight w:val="yellow"/>
+        </w:rPr>
+        <w:t>is_staff</w:t>
+      </w:r>
+      <w:proofErr w:type="spellEnd"/>
+      <w:r>
+        <w:rPr>
+          <w:b/>
+          <w:bCs/>
+          <w:highlight w:val="yellow"/>
+        </w:rPr>
+        <w:t xml:space="preserve"> and </w:t>
+      </w:r>
+      <w:proofErr w:type="spellStart"/>
+      <w:r>
+        <w:rPr>
+          <w:b/>
+          <w:bCs/>
+          <w:highlight w:val="yellow"/>
+        </w:rPr>
+        <w:t>is_active</w:t>
+      </w:r>
+      <w:proofErr w:type="spellEnd"/>
+      <w:r>
+        <w:rPr>
+          <w:b/>
+          <w:bCs/>
+          <w:highlight w:val="yellow"/>
+        </w:rPr>
+        <w:t>)</w:t>
+      </w:r>
+      <w:r>
+        <w:t xml:space="preserve"> and implementing </w:t>
+      </w:r>
+      <w:r>
+        <w:rPr>
+          <w:b/>
+          <w:bCs/>
+        </w:rPr>
+        <w:t>USERNAME_FIELD</w:t>
+      </w:r>
+      <w:r>
+        <w:t xml:space="preserve"> and </w:t>
+      </w:r>
+      <w:r>
+        <w:rPr>
+          <w:b/>
+          <w:bCs/>
+        </w:rPr>
+        <w:t>REQUIRED_FIELDS</w:t>
+      </w:r>
+      <w:r>
+        <w:t>.</w:t>
+      </w:r>
+    </w:p>
+    <w:p>
+      <w:pPr>
+        <w:pStyle w:val="Prrafodelista"/>
+        <w:numPr>
+          <w:ilvl w:val="1"/>
+          <w:numId w:val="22"/>
+        </w:numPr>
+      </w:pPr>
+      <w:proofErr w:type="spellStart"/>
+      <w:r>
+        <w:rPr>
+          <w:b/>
+          <w:bCs/>
+          <w:color w:val="EE0000"/>
+        </w:rPr>
+        <w:t>BaseUserManager</w:t>
+      </w:r>
+      <w:proofErr w:type="spellEnd"/>
+      <w:r>
+        <w:t>:</w:t>
+      </w:r>
+      <w:r>
+        <w:t xml:space="preserve"> We need a custom manager for Users to control how users are created.</w:t>
+      </w:r>
+    </w:p>
+    <w:p>
+      <w:pPr>
+        <w:pStyle w:val="Prrafodelista"/>
+        <w:numPr>
+          <w:ilvl w:val="2"/>
+          <w:numId w:val="22"/>
+        </w:numPr>
+      </w:pPr>
+      <w:r>
+        <w:t>Ensures user creation is always safe (passwords hashed, emails normalized).</w:t>
+      </w:r>
+    </w:p>
+    <w:p>
+      <w:pPr>
+        <w:pStyle w:val="Prrafodelista"/>
+        <w:numPr>
+          <w:ilvl w:val="2"/>
+          <w:numId w:val="22"/>
+        </w:numPr>
+      </w:pPr>
+      <w:r>
+        <w:t xml:space="preserve">We use this to </w:t>
+      </w:r>
+      <w:r>
+        <w:rPr>
+          <w:b/>
+          <w:bCs/>
+          <w:highlight w:val="yellow"/>
+        </w:rPr>
+        <w:t>make sure the custom user model can still work with Django’s built-in tools</w:t>
+      </w:r>
+      <w:r>
+        <w:t xml:space="preserve"> (like </w:t>
+      </w:r>
+      <w:proofErr w:type="spellStart"/>
+      <w:r>
+        <w:t>createsuperuser</w:t>
+      </w:r>
+      <w:proofErr w:type="spellEnd"/>
+      <w:r>
+        <w:t>, authenticate, admin forms).</w:t>
+      </w:r>
+    </w:p>
+    <w:p>
+      <w:pPr>
+        <w:pStyle w:val="Prrafodelista"/>
+        <w:ind w:left="2160"/>
+      </w:pPr>
+    </w:p>
+    <w:p>
+      <w:pPr>
+        <w:pStyle w:val="Prrafodelista"/>
+        <w:numPr>
+          <w:ilvl w:val="1"/>
+          <w:numId w:val="22"/>
+        </w:numPr>
+      </w:pPr>
+      <w:r>
+        <w:rPr>
+          <w:b/>
+          <w:bCs/>
+          <w:color w:val="EE0000"/>
+        </w:rPr>
+        <w:t>Interaction</w:t>
+      </w:r>
+      <w:r>
+        <w:t xml:space="preserve"> of </w:t>
+      </w:r>
+      <w:proofErr w:type="spellStart"/>
+      <w:r>
+        <w:rPr>
+          <w:b/>
+          <w:bCs/>
+          <w:color w:val="EE0000"/>
+        </w:rPr>
+        <w:t>BaseUserManager</w:t>
+      </w:r>
+      <w:proofErr w:type="spellEnd"/>
+      <w:r>
+        <w:rPr>
+          <w:b/>
+          <w:bCs/>
+          <w:color w:val="EE0000"/>
+        </w:rPr>
+        <w:t xml:space="preserve"> and </w:t>
+      </w:r>
+      <w:proofErr w:type="spellStart"/>
+      <w:r>
+        <w:rPr>
+          <w:b/>
+          <w:bCs/>
+          <w:color w:val="EE0000"/>
+        </w:rPr>
+        <w:t>AbstractBaseUser</w:t>
+      </w:r>
+      <w:proofErr w:type="spellEnd"/>
+      <w:r>
+        <w:t xml:space="preserve">: </w:t>
+      </w:r>
+    </w:p>
+    <w:p>
+      <w:pPr>
+        <w:pStyle w:val="Prrafodelista"/>
+        <w:numPr>
+          <w:ilvl w:val="2"/>
+          <w:numId w:val="22"/>
+        </w:numPr>
+      </w:pPr>
+      <w:r>
+        <w:t xml:space="preserve">When you call </w:t>
+      </w:r>
+      <w:proofErr w:type="spellStart"/>
+      <w:proofErr w:type="gramStart"/>
+      <w:r>
+        <w:rPr>
+          <w:b/>
+          <w:bCs/>
+        </w:rPr>
+        <w:t>Usuario.objects.create</w:t>
+      </w:r>
+      <w:proofErr w:type="gramEnd"/>
+      <w:r>
+        <w:rPr>
+          <w:b/>
+          <w:bCs/>
+        </w:rPr>
+        <w:t>_</w:t>
+      </w:r>
+      <w:proofErr w:type="gramStart"/>
+      <w:r>
+        <w:rPr>
+          <w:b/>
+          <w:bCs/>
+        </w:rPr>
+        <w:t>user</w:t>
+      </w:r>
+      <w:proofErr w:type="spellEnd"/>
+      <w:r>
+        <w:rPr>
+          <w:b/>
+          <w:bCs/>
+        </w:rPr>
+        <w:t>(</w:t>
+      </w:r>
+      <w:proofErr w:type="gramEnd"/>
+      <w:r>
+        <w:rPr>
+          <w:b/>
+          <w:bCs/>
+        </w:rPr>
+        <w:t>…):</w:t>
+      </w:r>
+    </w:p>
+    <w:p>
+      <w:pPr>
+        <w:pStyle w:val="Prrafodelista"/>
+        <w:numPr>
+          <w:ilvl w:val="3"/>
+          <w:numId w:val="22"/>
+        </w:numPr>
+      </w:pPr>
+      <w:proofErr w:type="spellStart"/>
+      <w:r>
+        <w:rPr>
+          <w:b/>
+          <w:bCs/>
+          <w:color w:val="EE0000"/>
+        </w:rPr>
+        <w:t>Usuario.objects</w:t>
+      </w:r>
+      <w:proofErr w:type="spellEnd"/>
+      <w:r>
+        <w:rPr>
+          <w:color w:val="EE0000"/>
+        </w:rPr>
+        <w:t xml:space="preserve"> </w:t>
+      </w:r>
+      <w:r>
+        <w:t xml:space="preserve">calls the </w:t>
+      </w:r>
+      <w:r>
+        <w:rPr>
+          <w:b/>
+          <w:bCs/>
+          <w:highlight w:val="yellow"/>
+        </w:rPr>
+        <w:t>manager (objects)</w:t>
+      </w:r>
+      <w:r>
+        <w:t xml:space="preserve">. This is </w:t>
+      </w:r>
+      <w:r>
+        <w:rPr>
+          <w:b/>
+          <w:bCs/>
+          <w:i/>
+          <w:iCs/>
+          <w:u w:val="single"/>
+        </w:rPr>
+        <w:t>just referencing the manager</w:t>
+      </w:r>
+      <w:r>
+        <w:t xml:space="preserve"> of the class, is not instantiating anything.</w:t>
+      </w:r>
+    </w:p>
+    <w:p>
+      <w:pPr>
+        <w:pStyle w:val="Prrafodelista"/>
+        <w:numPr>
+          <w:ilvl w:val="3"/>
+          <w:numId w:val="22"/>
+        </w:numPr>
+      </w:pPr>
+      <w:r>
+        <w:t>Then the manager runs “</w:t>
+      </w:r>
+      <w:proofErr w:type="spellStart"/>
+      <w:r>
+        <w:t>create_user</w:t>
+      </w:r>
+      <w:proofErr w:type="spellEnd"/>
+      <w:proofErr w:type="gramStart"/>
+      <w:r>
+        <w:t>”.</w:t>
+      </w:r>
+      <w:proofErr w:type="gramEnd"/>
+    </w:p>
+    <w:p>
+      <w:pPr>
+        <w:pStyle w:val="Prrafodelista"/>
+        <w:numPr>
+          <w:ilvl w:val="3"/>
+          <w:numId w:val="22"/>
+        </w:numPr>
+      </w:pPr>
+      <w:r>
+        <w:rPr>
+          <w:color w:val="000000" w:themeColor="text1"/>
+        </w:rPr>
+        <w:t xml:space="preserve">Then </w:t>
+      </w:r>
+      <w:r>
+        <w:rPr>
+          <w:b/>
+          <w:bCs/>
+          <w:color w:val="000000" w:themeColor="text1"/>
+          <w:highlight w:val="yellow"/>
+        </w:rPr>
+        <w:t>builds the model</w:t>
+      </w:r>
+      <w:r>
+        <w:rPr>
+          <w:color w:val="000000" w:themeColor="text1"/>
+        </w:rPr>
+        <w:t xml:space="preserve"> with</w:t>
+      </w:r>
+      <w:r>
+        <w:rPr>
+          <w:b/>
+          <w:bCs/>
+          <w:color w:val="000000" w:themeColor="text1"/>
+        </w:rPr>
+        <w:t xml:space="preserve"> </w:t>
+      </w:r>
+      <w:proofErr w:type="spellStart"/>
+      <w:proofErr w:type="gramStart"/>
+      <w:r>
+        <w:rPr>
+          <w:b/>
+          <w:bCs/>
+          <w:color w:val="EE0000"/>
+        </w:rPr>
+        <w:t>self.model</w:t>
+      </w:r>
+      <w:proofErr w:type="spellEnd"/>
+      <w:proofErr w:type="gramEnd"/>
+      <w:r>
+        <w:rPr>
+          <w:color w:val="EE0000"/>
+        </w:rPr>
+        <w:t xml:space="preserve"> </w:t>
+      </w:r>
+      <w:r>
+        <w:rPr>
+          <w:color w:val="EE0000"/>
+        </w:rPr>
+        <w:t>(</w:t>
+      </w:r>
+      <w:r>
+        <w:t xml:space="preserve">points to the </w:t>
+      </w:r>
+      <w:r>
+        <w:rPr>
+          <w:b/>
+          <w:bCs/>
+        </w:rPr>
+        <w:t>model class the manager belongs to</w:t>
+      </w:r>
+      <w:r>
+        <w:rPr>
+          <w:b/>
+          <w:bCs/>
+        </w:rPr>
+        <w:t>)</w:t>
+      </w:r>
+      <w:r>
+        <w:t>.</w:t>
+      </w:r>
+    </w:p>
+    <w:p>
+      <w:pPr>
+        <w:pStyle w:val="Prrafodelista"/>
+        <w:numPr>
+          <w:ilvl w:val="3"/>
+          <w:numId w:val="22"/>
+        </w:numPr>
+      </w:pPr>
+      <w:r>
+        <w:rPr>
+          <w:color w:val="000000" w:themeColor="text1"/>
+        </w:rPr>
+        <w:t xml:space="preserve">Then sets the password. </w:t>
+      </w:r>
+    </w:p>
+    <w:p>
+      <w:pPr>
+        <w:pStyle w:val="Prrafodelista"/>
+        <w:numPr>
+          <w:ilvl w:val="3"/>
+          <w:numId w:val="22"/>
+        </w:numPr>
+      </w:pPr>
+      <w:r>
+        <w:rPr>
+          <w:color w:val="000000" w:themeColor="text1"/>
+        </w:rPr>
+        <w:t xml:space="preserve">The saves to DB with </w:t>
+      </w:r>
+      <w:proofErr w:type="gramStart"/>
+      <w:r>
+        <w:rPr>
+          <w:color w:val="000000" w:themeColor="text1"/>
+        </w:rPr>
+        <w:t>“.save</w:t>
+      </w:r>
+      <w:proofErr w:type="gramEnd"/>
+      <w:r>
+        <w:rPr>
+          <w:color w:val="000000" w:themeColor="text1"/>
+        </w:rPr>
+        <w:t>(using=</w:t>
+      </w:r>
+      <w:proofErr w:type="gramStart"/>
+      <w:r>
+        <w:rPr>
+          <w:color w:val="000000" w:themeColor="text1"/>
+        </w:rPr>
+        <w:t>self._</w:t>
+      </w:r>
+      <w:proofErr w:type="spellStart"/>
+      <w:proofErr w:type="gramEnd"/>
+      <w:r>
+        <w:rPr>
+          <w:color w:val="000000" w:themeColor="text1"/>
+        </w:rPr>
+        <w:t>db</w:t>
+      </w:r>
+      <w:proofErr w:type="spellEnd"/>
+      <w:r>
+        <w:rPr>
+          <w:color w:val="000000" w:themeColor="text1"/>
+        </w:rPr>
+        <w:t>)</w:t>
+      </w:r>
+      <w:proofErr w:type="gramStart"/>
+      <w:r>
+        <w:rPr>
+          <w:color w:val="000000" w:themeColor="text1"/>
+        </w:rPr>
+        <w:t>”.</w:t>
+      </w:r>
+      <w:proofErr w:type="gramEnd"/>
+      <w:r>
+        <w:rPr>
+          <w:color w:val="000000" w:themeColor="text1"/>
+        </w:rPr>
+        <w:t xml:space="preserve"> The “using=…” just ensures it uses the right DB connection.</w:t>
+      </w:r>
+    </w:p>
+    <w:p>
+      <w:pPr>
+        <w:pStyle w:val="Prrafodelista"/>
+        <w:numPr>
+          <w:ilvl w:val="3"/>
+          <w:numId w:val="22"/>
+        </w:numPr>
+      </w:pPr>
+      <w:r>
+        <w:rPr>
+          <w:color w:val="000000" w:themeColor="text1"/>
+        </w:rPr>
+        <w:t>Finally returns the object.</w:t>
+      </w:r>
+    </w:p>
+    <w:p>
+      <w:pPr>
+        <w:pStyle w:val="Prrafodelista"/>
+        <w:ind w:left="1440"/>
+      </w:pPr>
+    </w:p>
+    <w:p>
+      <w:pPr>
+        <w:pStyle w:val="Prrafodelista"/>
+        <w:numPr>
+          <w:ilvl w:val="0"/>
+          <w:numId w:val="22"/>
+        </w:numPr>
+      </w:pPr>
+      <w:r>
+        <w:rPr>
+          <w:b/>
+          <w:bCs/>
+        </w:rPr>
+        <w:t>Django Imports</w:t>
+      </w:r>
+      <w:r>
+        <w:t xml:space="preserve">: </w:t>
+      </w:r>
+    </w:p>
+    <w:p>
+      <w:pPr>
+        <w:pStyle w:val="Prrafodelista"/>
+        <w:numPr>
+          <w:ilvl w:val="1"/>
+          <w:numId w:val="22"/>
+        </w:numPr>
+      </w:pPr>
+      <w:r>
+        <w:t xml:space="preserve">from </w:t>
+      </w:r>
+      <w:proofErr w:type="spellStart"/>
+      <w:r>
+        <w:t>Django.db</w:t>
+      </w:r>
+      <w:proofErr w:type="spellEnd"/>
+      <w:r>
+        <w:t xml:space="preserve"> import models: Imports </w:t>
+      </w:r>
+      <w:r>
+        <w:t>Django model classes (</w:t>
+      </w:r>
+      <w:proofErr w:type="spellStart"/>
+      <w:proofErr w:type="gramStart"/>
+      <w:r>
+        <w:t>models.Model</w:t>
+      </w:r>
+      <w:proofErr w:type="spellEnd"/>
+      <w:proofErr w:type="gramEnd"/>
+      <w:r>
+        <w:t xml:space="preserve">, </w:t>
+      </w:r>
+      <w:proofErr w:type="spellStart"/>
+      <w:proofErr w:type="gramStart"/>
+      <w:r>
+        <w:t>models.CharField</w:t>
+      </w:r>
+      <w:proofErr w:type="spellEnd"/>
+      <w:proofErr w:type="gramEnd"/>
+      <w:r>
+        <w:t>, etc.)</w:t>
+      </w:r>
+    </w:p>
+    <w:p>
+      <w:pPr>
+        <w:pStyle w:val="Prrafodelista"/>
+        <w:ind w:left="1440"/>
+      </w:pPr>
+    </w:p>
+    <w:p>
+      <w:pPr>
+        <w:pStyle w:val="Prrafodelista"/>
+        <w:numPr>
+          <w:ilvl w:val="1"/>
+          <w:numId w:val="22"/>
+        </w:numPr>
+      </w:pPr>
+      <w:r>
+        <w:t xml:space="preserve">from </w:t>
+      </w:r>
+      <w:proofErr w:type="spellStart"/>
+      <w:proofErr w:type="gramStart"/>
+      <w:r>
+        <w:t>django.contrib</w:t>
+      </w:r>
+      <w:proofErr w:type="gramEnd"/>
+      <w:r>
+        <w:t>.</w:t>
+      </w:r>
+      <w:proofErr w:type="gramStart"/>
+      <w:r>
+        <w:t>auth.models</w:t>
+      </w:r>
+      <w:proofErr w:type="spellEnd"/>
+      <w:proofErr w:type="gramEnd"/>
+      <w:r>
+        <w:t xml:space="preserve"> import </w:t>
+      </w:r>
+      <w:proofErr w:type="spellStart"/>
+      <w:r>
+        <w:rPr>
+          <w:b/>
+          <w:bCs/>
+        </w:rPr>
+        <w:t>AbstractBaseUser</w:t>
+      </w:r>
+      <w:proofErr w:type="spellEnd"/>
+      <w:r>
+        <w:rPr>
+          <w:b/>
+          <w:bCs/>
+        </w:rPr>
+        <w:t xml:space="preserve">, </w:t>
+      </w:r>
+      <w:proofErr w:type="spellStart"/>
+      <w:r>
+        <w:rPr>
+          <w:b/>
+          <w:bCs/>
+        </w:rPr>
+        <w:t>PermissionsMixin</w:t>
+      </w:r>
+      <w:proofErr w:type="spellEnd"/>
+      <w:r>
+        <w:rPr>
+          <w:b/>
+          <w:bCs/>
+        </w:rPr>
+        <w:t xml:space="preserve">, </w:t>
+      </w:r>
+      <w:proofErr w:type="spellStart"/>
+      <w:r>
+        <w:rPr>
+          <w:b/>
+          <w:bCs/>
+        </w:rPr>
+        <w:t>BaseUserManager</w:t>
+      </w:r>
+      <w:proofErr w:type="spellEnd"/>
+      <w:r>
+        <w:t xml:space="preserve">: </w:t>
+      </w:r>
+    </w:p>
+    <w:p>
+      <w:pPr>
+        <w:pStyle w:val="Prrafodelista"/>
+        <w:ind w:left="2160"/>
+      </w:pPr>
+    </w:p>
+    <w:p>
+      <w:pPr>
+        <w:pStyle w:val="Prrafodelista"/>
+        <w:numPr>
+          <w:ilvl w:val="2"/>
+          <w:numId w:val="22"/>
+        </w:numPr>
+      </w:pPr>
+      <w:proofErr w:type="spellStart"/>
+      <w:r>
+        <w:rPr>
+          <w:b/>
+          <w:bCs/>
+          <w:color w:val="EE0000"/>
+        </w:rPr>
+        <w:t>PermissionsMixin</w:t>
+      </w:r>
+      <w:proofErr w:type="spellEnd"/>
+      <w:r>
+        <w:t>:</w:t>
+      </w:r>
+      <w:r>
+        <w:t xml:space="preserve"> </w:t>
+      </w:r>
+      <w:proofErr w:type="spellStart"/>
+      <w:r>
+        <w:t>Mixin</w:t>
+      </w:r>
+      <w:proofErr w:type="spellEnd"/>
+      <w:r>
+        <w:t xml:space="preserve"> that adds permission-related fields and methods (</w:t>
+      </w:r>
+      <w:proofErr w:type="spellStart"/>
+      <w:r>
+        <w:t>is_superuser</w:t>
+      </w:r>
+      <w:proofErr w:type="spellEnd"/>
+      <w:r>
+        <w:t xml:space="preserve">, groups, </w:t>
+      </w:r>
+      <w:proofErr w:type="spellStart"/>
+      <w:r>
+        <w:t>user_permissions</w:t>
+      </w:r>
+      <w:proofErr w:type="spellEnd"/>
+      <w:r>
+        <w:t xml:space="preserve">, etc.). Use this to get Django’s permission system </w:t>
+      </w:r>
+      <w:proofErr w:type="spellStart"/>
+      <w:r>
+        <w:t>behaviour</w:t>
+      </w:r>
+      <w:proofErr w:type="spellEnd"/>
+      <w:r>
+        <w:t>.</w:t>
+      </w:r>
+    </w:p>
+    <w:p>
+      <w:pPr>
+        <w:rPr>
+          <w:b/>
+          <w:bCs/>
+          <w:color w:val="FF0000"/>
+        </w:rPr>
+      </w:pPr>
+    </w:p>
+    <w:p>
+      <w:pPr>
+        <w:rPr>
+          <w:b/>
+          <w:bCs/>
+          <w:color w:val="FF0000"/>
+        </w:rPr>
+      </w:pPr>
+      <w:r>
+        <w:rPr>
+          <w:b/>
+          <w:bCs/>
+          <w:color w:val="FF0000"/>
+        </w:rPr>
         <w:t>Development flow</w:t>
       </w:r>
       <w:r>
@@ -89,13 +1373,36 @@
     <w:p>
       <w:pPr>
         <w:pStyle w:val="Prrafodelista"/>
+        <w:ind w:left="1440"/>
+      </w:pPr>
+    </w:p>
+    <w:p>
+      <w:pPr>
+        <w:pStyle w:val="Prrafodelista"/>
         <w:numPr>
           <w:ilvl w:val="0"/>
           <w:numId w:val="21"/>
         </w:numPr>
       </w:pPr>
       <w:r>
-        <w:t xml:space="preserve">Decide what apps do we need: </w:t>
+        <w:t xml:space="preserve">Decide </w:t>
+      </w:r>
+      <w:r>
+        <w:rPr>
+          <w:b/>
+          <w:bCs/>
+          <w:color w:val="EE0000"/>
+        </w:rPr>
+        <w:t>what apps</w:t>
+      </w:r>
+      <w:r>
+        <w:rPr>
+          <w:color w:val="EE0000"/>
+        </w:rPr>
+        <w:t xml:space="preserve"> </w:t>
+      </w:r>
+      <w:r>
+        <w:t xml:space="preserve">do we need: </w:t>
       </w:r>
     </w:p>
     <w:p>
@@ -108,7 +1415,7 @@
       </w:pPr>
       <w:proofErr w:type="spellStart"/>
       <w:r>
-        <w:t>Inicio</w:t>
+        <w:t>inicio</w:t>
       </w:r>
       <w:proofErr w:type="spellEnd"/>
       <w:r>
@@ -123,8 +1430,13 @@
           <w:numId w:val="21"/>
         </w:numPr>
       </w:pPr>
-      <w:r>
-        <w:t>Proyecto (service or product)</w:t>
+      <w:proofErr w:type="spellStart"/>
+      <w:r>
+        <w:t>servicio</w:t>
+      </w:r>
+      <w:proofErr w:type="spellEnd"/>
+      <w:r>
+        <w:t xml:space="preserve"> (service)</w:t>
       </w:r>
     </w:p>
     <w:p>
@@ -135,8 +1447,16 @@
           <w:numId w:val="21"/>
         </w:numPr>
       </w:pPr>
-      <w:r>
-        <w:t>User (client or provider)</w:t>
+      <w:proofErr w:type="spellStart"/>
+      <w:r>
+        <w:t>producto</w:t>
+      </w:r>
+      <w:proofErr w:type="spellEnd"/>
+      <w:r>
+        <w:t xml:space="preserve"> </w:t>
+      </w:r>
+      <w:r>
+        <w:t>(product)</w:t>
       </w:r>
     </w:p>
     <w:p>
@@ -147,9 +1467,103 @@
           <w:numId w:val="21"/>
         </w:numPr>
       </w:pPr>
-      <w:r>
-        <w:t>Dashboard (view according to the user role)</w:t>
-      </w:r>
+      <w:proofErr w:type="spellStart"/>
+      <w:r>
+        <w:t>propuesta</w:t>
+      </w:r>
+      <w:proofErr w:type="spellEnd"/>
+      <w:r>
+        <w:t xml:space="preserve"> (</w:t>
+      </w:r>
+      <w:proofErr w:type="spellStart"/>
+      <w:r>
+        <w:t>propuestas</w:t>
+      </w:r>
+      <w:proofErr w:type="spellEnd"/>
+      <w:r>
+        <w:t xml:space="preserve"> </w:t>
+      </w:r>
+      <w:proofErr w:type="spellStart"/>
+      <w:r>
+        <w:t>realizadas</w:t>
+      </w:r>
+      <w:proofErr w:type="spellEnd"/>
+      <w:r>
+        <w:t>)</w:t>
+      </w:r>
+    </w:p>
+    <w:p>
+      <w:pPr>
+        <w:pStyle w:val="Prrafodelista"/>
+        <w:numPr>
+          <w:ilvl w:val="1"/>
+          <w:numId w:val="21"/>
+        </w:numPr>
+      </w:pPr>
+      <w:proofErr w:type="spellStart"/>
+      <w:r>
+        <w:t>usuarios</w:t>
+      </w:r>
+      <w:proofErr w:type="spellEnd"/>
+      <w:r>
+        <w:t xml:space="preserve"> (</w:t>
+      </w:r>
+      <w:r>
+        <w:t>authentication</w:t>
+      </w:r>
+      <w:r>
+        <w:t>)</w:t>
+      </w:r>
+    </w:p>
+    <w:p>
+      <w:pPr>
+        <w:pStyle w:val="Prrafodelista"/>
+        <w:numPr>
+          <w:ilvl w:val="1"/>
+          <w:numId w:val="21"/>
+        </w:numPr>
+      </w:pPr>
+      <w:proofErr w:type="spellStart"/>
+      <w:r>
+        <w:t>clientes</w:t>
+      </w:r>
+      <w:proofErr w:type="spellEnd"/>
+    </w:p>
+    <w:p>
+      <w:pPr>
+        <w:pStyle w:val="Prrafodelista"/>
+        <w:numPr>
+          <w:ilvl w:val="1"/>
+          <w:numId w:val="21"/>
+        </w:numPr>
+      </w:pPr>
+      <w:proofErr w:type="spellStart"/>
+      <w:r>
+        <w:lastRenderedPageBreak/>
+        <w:t>proveedores</w:t>
+      </w:r>
+      <w:proofErr w:type="spellEnd"/>
+    </w:p>
+    <w:p>
+      <w:pPr>
+        <w:pStyle w:val="Prrafodelista"/>
+        <w:numPr>
+          <w:ilvl w:val="1"/>
+          <w:numId w:val="21"/>
+        </w:numPr>
+      </w:pPr>
+      <w:r>
+        <w:t>d</w:t>
+      </w:r>
+      <w:r>
+        <w:t>ashboard (view according to the user role)</w:t>
+      </w:r>
+    </w:p>
+    <w:p>
+      <w:pPr>
+        <w:pStyle w:val="Prrafodelista"/>
+        <w:ind w:left="1440"/>
+      </w:pPr>
     </w:p>
     <w:p>
       <w:pPr>
@@ -160,6 +1574,29 @@
         </w:numPr>
       </w:pPr>
       <w:r>
+        <w:t xml:space="preserve">Command to </w:t>
+      </w:r>
+      <w:r>
+        <w:rPr>
+          <w:b/>
+          <w:bCs/>
+          <w:color w:val="EE0000"/>
+        </w:rPr>
+        <w:t>start the apps</w:t>
+      </w:r>
+      <w:r>
+        <w:t xml:space="preserve">: </w:t>
+      </w:r>
+    </w:p>
+    <w:p>
+      <w:pPr>
+        <w:pStyle w:val="Prrafodelista"/>
+        <w:numPr>
+          <w:ilvl w:val="1"/>
+          <w:numId w:val="21"/>
+        </w:numPr>
+      </w:pPr>
+      <w:r>
         <w:t xml:space="preserve">python </w:t>
       </w:r>
       <w:r>
@@ -192,10 +1629,337 @@
       <w:proofErr w:type="spellEnd"/>
       <w:r>
         <w:t xml:space="preserve"> </w:t>
+      </w:r>
+    </w:p>
+    <w:p>
+      <w:pPr>
+        <w:pStyle w:val="Prrafodelista"/>
+        <w:ind w:left="1440"/>
+      </w:pPr>
+    </w:p>
+    <w:p>
+      <w:pPr>
+        <w:pStyle w:val="Prrafodelista"/>
+        <w:numPr>
+          <w:ilvl w:val="0"/>
+          <w:numId w:val="21"/>
+        </w:numPr>
+      </w:pPr>
+      <w:r>
+        <w:t xml:space="preserve">Modify your </w:t>
+      </w:r>
+      <w:r>
+        <w:rPr>
+          <w:b/>
+          <w:bCs/>
+          <w:color w:val="EE0000"/>
+        </w:rPr>
+        <w:t>settings.py file</w:t>
+      </w:r>
+      <w:r>
+        <w:t>:</w:t>
+      </w:r>
+    </w:p>
+    <w:p>
+      <w:pPr>
+        <w:pStyle w:val="Prrafodelista"/>
+        <w:numPr>
+          <w:ilvl w:val="1"/>
+          <w:numId w:val="21"/>
+        </w:numPr>
+      </w:pPr>
+      <w:r>
+        <w:t xml:space="preserve">Register the apps you created: </w:t>
+      </w:r>
+    </w:p>
+    <w:p>
+      <w:pPr>
+        <w:pStyle w:val="Prrafodelista"/>
+        <w:numPr>
+          <w:ilvl w:val="2"/>
+          <w:numId w:val="21"/>
+        </w:numPr>
+      </w:pPr>
+      <w:r>
+        <w:t>In</w:t>
+      </w:r>
+      <w:r>
+        <w:t xml:space="preserve"> “</w:t>
+      </w:r>
+      <w:r>
+        <w:rPr>
+          <w:b/>
+          <w:bCs/>
+        </w:rPr>
+        <w:t>INSTALLED_APPS</w:t>
+      </w:r>
+      <w:r>
+        <w:t>” add your app like “</w:t>
+      </w:r>
+      <w:proofErr w:type="spellStart"/>
+      <w:r>
+        <w:rPr>
+          <w:b/>
+          <w:bCs/>
+        </w:rPr>
+        <w:t>app_</w:t>
+      </w:r>
+      <w:proofErr w:type="gramStart"/>
+      <w:r>
+        <w:rPr>
+          <w:b/>
+          <w:bCs/>
+        </w:rPr>
+        <w:t>name</w:t>
+      </w:r>
+      <w:r>
+        <w:t>.apps</w:t>
+      </w:r>
+      <w:proofErr w:type="gramEnd"/>
+      <w:r>
+        <w:t>.</w:t>
+      </w:r>
+      <w:r>
+        <w:rPr>
+          <w:b/>
+          <w:bCs/>
+        </w:rPr>
+        <w:t>App_name</w:t>
+      </w:r>
+      <w:r>
+        <w:rPr>
+          <w:b/>
+          <w:bCs/>
+          <w:color w:val="EE0000"/>
+        </w:rPr>
+        <w:t>Config</w:t>
+      </w:r>
+      <w:proofErr w:type="spellEnd"/>
+      <w:proofErr w:type="gramStart"/>
+      <w:r>
+        <w:t>”.</w:t>
+      </w:r>
+      <w:proofErr w:type="gramEnd"/>
+    </w:p>
+    <w:p>
+      <w:pPr>
+        <w:pStyle w:val="Prrafodelista"/>
+        <w:numPr>
+          <w:ilvl w:val="2"/>
+          <w:numId w:val="21"/>
+        </w:numPr>
+      </w:pPr>
+      <w:r>
+        <w:rPr>
+          <w:b/>
+          <w:bCs/>
+        </w:rPr>
+        <w:t>Tell Django</w:t>
+      </w:r>
+      <w:r>
+        <w:t xml:space="preserve"> to </w:t>
+      </w:r>
+      <w:r>
+        <w:rPr>
+          <w:b/>
+          <w:bCs/>
+          <w:highlight w:val="yellow"/>
+        </w:rPr>
+        <w:t>use your custom user model</w:t>
+      </w:r>
+      <w:r>
+        <w:t xml:space="preserve"> as the “User” model in settings.py: </w:t>
+      </w:r>
+      <w:r>
+        <w:rPr>
+          <w:b/>
+          <w:bCs/>
+          <w:color w:val="EE0000"/>
+        </w:rPr>
+        <w:t>AUTH_USER_MODEL</w:t>
+      </w:r>
+      <w:r>
+        <w:t xml:space="preserve">= </w:t>
+      </w:r>
+      <w:r>
+        <w:rPr>
+          <w:b/>
+          <w:bCs/>
+        </w:rPr>
+        <w:t>“</w:t>
+      </w:r>
+      <w:proofErr w:type="spellStart"/>
+      <w:r>
+        <w:rPr>
+          <w:b/>
+          <w:bCs/>
+        </w:rPr>
+        <w:t>app_</w:t>
+      </w:r>
+      <w:proofErr w:type="gramStart"/>
+      <w:r>
+        <w:rPr>
+          <w:b/>
+          <w:bCs/>
+        </w:rPr>
+        <w:t>name.model</w:t>
+      </w:r>
+      <w:proofErr w:type="spellEnd"/>
+      <w:r>
+        <w:rPr>
+          <w:b/>
+          <w:bCs/>
+        </w:rPr>
+        <w:t>”</w:t>
+      </w:r>
+      <w:r>
+        <w:t>.</w:t>
+      </w:r>
+      <w:proofErr w:type="gramEnd"/>
+    </w:p>
+    <w:p>
+      <w:pPr>
+        <w:pStyle w:val="Prrafodelista"/>
+        <w:ind w:left="1440"/>
+      </w:pPr>
+    </w:p>
+    <w:p>
+      <w:pPr>
+        <w:pStyle w:val="Prrafodelista"/>
+        <w:numPr>
+          <w:ilvl w:val="0"/>
+          <w:numId w:val="21"/>
+        </w:numPr>
+      </w:pPr>
+      <w:r>
+        <w:rPr>
+          <w:b/>
+          <w:bCs/>
+        </w:rPr>
+        <w:t>User app</w:t>
+      </w:r>
+      <w:r>
+        <w:t xml:space="preserve">: </w:t>
+      </w:r>
+    </w:p>
+    <w:p>
+      <w:pPr>
+        <w:pStyle w:val="Prrafodelista"/>
+        <w:numPr>
+          <w:ilvl w:val="1"/>
+          <w:numId w:val="21"/>
+        </w:numPr>
+      </w:pPr>
+      <w:r>
+        <w:rPr>
+          <w:b/>
+          <w:bCs/>
+        </w:rPr>
+        <w:t>Models.py:</w:t>
+      </w:r>
+    </w:p>
+    <w:p>
+      <w:pPr>
+        <w:pStyle w:val="Prrafodelista"/>
+        <w:numPr>
+          <w:ilvl w:val="2"/>
+          <w:numId w:val="21"/>
+        </w:numPr>
+      </w:pPr>
+      <w:r>
+        <w:t>Y</w:t>
+      </w:r>
+      <w:r>
+        <w:t xml:space="preserve">ou </w:t>
+      </w:r>
+      <w:r>
+        <w:rPr>
+          <w:b/>
+          <w:bCs/>
+          <w:highlight w:val="yellow"/>
+        </w:rPr>
+        <w:t>need a custom “User” model</w:t>
+      </w:r>
+      <w:r>
+        <w:t>, because, t</w:t>
+      </w:r>
+      <w:r>
+        <w:t xml:space="preserve">he </w:t>
+      </w:r>
+      <w:r>
+        <w:rPr>
+          <w:b/>
+          <w:bCs/>
+        </w:rPr>
+        <w:t>“User” model is referenced everywhere</w:t>
+      </w:r>
+      <w:r>
+        <w:t>: Built-in apps (auth, sessions, permissions), FK to my own models and third-party apps.</w:t>
+      </w:r>
+    </w:p>
+    <w:p>
+      <w:pPr>
+        <w:pStyle w:val="Prrafodelista"/>
+        <w:numPr>
+          <w:ilvl w:val="2"/>
+          <w:numId w:val="21"/>
+        </w:numPr>
+      </w:pPr>
+      <w:r>
+        <w:t xml:space="preserve">You </w:t>
+      </w:r>
+      <w:r>
+        <w:rPr>
+          <w:b/>
+          <w:bCs/>
+          <w:highlight w:val="yellow"/>
+        </w:rPr>
+        <w:t>also need a custom manager</w:t>
+      </w:r>
+      <w:r>
+        <w:rPr>
+          <w:b/>
+          <w:bCs/>
+        </w:rPr>
+        <w:t xml:space="preserve"> </w:t>
+      </w:r>
+      <w:r>
+        <w:t xml:space="preserve">for the custom “User” model, because </w:t>
+      </w:r>
+      <w:r>
+        <w:rPr>
+          <w:b/>
+          <w:bCs/>
+          <w:color w:val="EE0000"/>
+        </w:rPr>
+        <w:t xml:space="preserve">users have special requirements </w:t>
+      </w:r>
+      <w:r>
+        <w:t xml:space="preserve">(flags, password needs to be hashed, </w:t>
+      </w:r>
+      <w:r>
+        <w:t>Django’s</w:t>
+      </w:r>
+      <w:r>
+        <w:t xml:space="preserve"> admin). </w:t>
       </w:r>
     </w:p>
     <w:p/>
     <w:p/>
+    <w:p/>
+    <w:p/>
+    <w:p/>
+    <w:p/>
+    <w:p/>
+    <w:p/>
+    <w:p/>
+    <w:p/>
+    <w:p/>
+    <w:p/>
+    <w:p/>
+    <w:p/>
+    <w:p/>
+    <w:p/>
     <w:p>
       <w:r>
         <w:rPr>
@@ -621,7 +2385,6 @@
           <w:bCs/>
           <w:highlight w:val="yellow"/>
         </w:rPr>
-        <w:lastRenderedPageBreak/>
         <w:t>User model</w:t>
       </w:r>
       <w:r>
@@ -661,8 +2424,13 @@
         </w:rPr>
         <w:t xml:space="preserve"> import User</w:t>
       </w:r>
-      <w:r>
-        <w:t xml:space="preserve">”. This is </w:t>
+      <w:proofErr w:type="gramStart"/>
+      <w:r>
+        <w:t>”.</w:t>
+      </w:r>
+      <w:proofErr w:type="gramEnd"/>
+      <w:r>
+        <w:t xml:space="preserve"> This is </w:t>
       </w:r>
       <w:r>
         <w:rPr>
@@ -1342,8 +3110,17 @@
           <w:b/>
           <w:bCs/>
         </w:rPr>
-        <w:t>)”.</w:t>
-      </w:r>
+        <w:t>)</w:t>
+      </w:r>
+      <w:proofErr w:type="gramStart"/>
+      <w:r>
+        <w:rPr>
+          <w:b/>
+          <w:bCs/>
+        </w:rPr>
+        <w:t>”.</w:t>
+      </w:r>
+      <w:proofErr w:type="gramEnd"/>
     </w:p>
     <w:p>
       <w:pPr>
@@ -1357,7 +3134,6 @@
         <w:rPr>
           <w:noProof/>
         </w:rPr>
-        <w:lastRenderedPageBreak/>
         <w:drawing>
           <wp:inline distT="0" distB="0" distL="0" distR="0" wp14:anchorId="12F44A16" wp14:editId="5DF520F4">
             <wp:extent cx="3621974" cy="1476921"/>
@@ -1408,6 +3184,7 @@
           <w:b/>
           <w:bCs/>
         </w:rPr>
+        <w:lastRenderedPageBreak/>
         <w:t xml:space="preserve">GET </w:t>
       </w:r>
       <w:r>
@@ -1839,6 +3616,7 @@
         </w:rPr>
         <w:t xml:space="preserve"> (form = form)</w:t>
       </w:r>
+      <w:proofErr w:type="gramStart"/>
       <w:r>
         <w:rPr>
           <w:b/>
@@ -1849,6 +3627,7 @@
       <w:r>
         <w:t>.</w:t>
       </w:r>
+      <w:proofErr w:type="gramEnd"/>
     </w:p>
     <w:p>
       <w:pPr>
@@ -1911,7 +3690,6 @@
         <w:rPr>
           <w:noProof/>
         </w:rPr>
-        <w:lastRenderedPageBreak/>
         <w:drawing>
           <wp:inline distT="0" distB="0" distL="0" distR="0" wp14:anchorId="0B4E8EAA" wp14:editId="5FC3CE2C">
             <wp:extent cx="2695575" cy="1066800"/>
@@ -1958,15 +3736,17 @@
         </w:numPr>
       </w:pPr>
       <w:r>
-        <w:t>The “form” object passed as a context variable has “</w:t>
-      </w:r>
-      <w:proofErr w:type="spellStart"/>
-      <w:proofErr w:type="gramStart"/>
+        <w:t xml:space="preserve">The “form” object passed as a context variable has </w:t>
+      </w:r>
+      <w:r>
+        <w:lastRenderedPageBreak/>
+        <w:t>“</w:t>
+      </w:r>
+      <w:proofErr w:type="spellStart"/>
       <w:r>
         <w:t>form.fields</w:t>
       </w:r>
       <w:proofErr w:type="spellEnd"/>
-      <w:proofErr w:type="gramEnd"/>
       <w:r>
         <w:t>” that contains a dictionary of fields, “</w:t>
       </w:r>
@@ -1987,55 +3767,42 @@
         <w:t>”, “</w:t>
       </w:r>
       <w:proofErr w:type="spellStart"/>
-      <w:proofErr w:type="gramStart"/>
       <w:r>
         <w:t>form.errors</w:t>
       </w:r>
       <w:proofErr w:type="spellEnd"/>
-      <w:proofErr w:type="gramEnd"/>
       <w:r>
         <w:t>”, “</w:t>
       </w:r>
       <w:proofErr w:type="spellStart"/>
-      <w:proofErr w:type="gramStart"/>
-      <w:r>
-        <w:t>form.cleaned</w:t>
-      </w:r>
-      <w:proofErr w:type="gramEnd"/>
-      <w:r>
-        <w:t>_data</w:t>
+      <w:r>
+        <w:t>form.cleaned_data</w:t>
       </w:r>
       <w:proofErr w:type="spellEnd"/>
       <w:r>
         <w:t>”, “</w:t>
       </w:r>
       <w:proofErr w:type="spellStart"/>
-      <w:proofErr w:type="gramStart"/>
       <w:r>
         <w:t>form.instance</w:t>
       </w:r>
       <w:proofErr w:type="spellEnd"/>
-      <w:proofErr w:type="gramEnd"/>
       <w:r>
         <w:t>” (empty in GET and populated in POST) and “</w:t>
       </w:r>
       <w:proofErr w:type="spellStart"/>
-      <w:proofErr w:type="gramStart"/>
       <w:r>
         <w:t>form.prefix</w:t>
       </w:r>
       <w:proofErr w:type="spellEnd"/>
-      <w:proofErr w:type="gramEnd"/>
       <w:r>
         <w:t>” and “</w:t>
       </w:r>
       <w:proofErr w:type="spellStart"/>
-      <w:proofErr w:type="gramStart"/>
       <w:r>
         <w:t>form.initial</w:t>
       </w:r>
       <w:proofErr w:type="spellEnd"/>
-      <w:proofErr w:type="gramEnd"/>
       <w:r>
         <w:t>” (</w:t>
       </w:r>
@@ -2226,8 +3993,13 @@
         <w:t>kwargs</w:t>
       </w:r>
       <w:proofErr w:type="spellEnd"/>
-      <w:r>
-        <w:t>”, which is a dictionary.</w:t>
+      <w:proofErr w:type="gramStart"/>
+      <w:r>
+        <w:t>”,</w:t>
+      </w:r>
+      <w:proofErr w:type="gramEnd"/>
+      <w:r>
+        <w:t xml:space="preserve"> which is a dictionary.</w:t>
       </w:r>
     </w:p>
     <w:p>
@@ -2368,7 +4140,6 @@
         <w:rPr>
           <w:noProof/>
         </w:rPr>
-        <w:lastRenderedPageBreak/>
         <w:drawing>
           <wp:inline distT="0" distB="0" distL="0" distR="0" wp14:anchorId="1EA4E759" wp14:editId="374BF8B5">
             <wp:extent cx="2705100" cy="1171575"/>
@@ -2415,6 +4186,7 @@
         </w:numPr>
       </w:pPr>
       <w:r>
+        <w:lastRenderedPageBreak/>
         <w:t xml:space="preserve">So, at the end it returns a </w:t>
       </w:r>
       <w:proofErr w:type="spellStart"/>
@@ -2537,8 +4309,21 @@
         <w:t>can be used for pre-fill form values</w:t>
       </w:r>
       <w:r>
-        <w:t>, “prefix”, “data” or “files”.</w:t>
-      </w:r>
+        <w:t>, “prefix</w:t>
+      </w:r>
+      <w:proofErr w:type="gramStart"/>
+      <w:r>
+        <w:t>”,</w:t>
+      </w:r>
+      <w:proofErr w:type="gramEnd"/>
+      <w:r>
+        <w:t xml:space="preserve"> “data” or “files</w:t>
+      </w:r>
+      <w:proofErr w:type="gramStart"/>
+      <w:r>
+        <w:t>”.</w:t>
+      </w:r>
+      <w:proofErr w:type="gramEnd"/>
     </w:p>
     <w:p>
       <w:pPr>
@@ -2659,7 +4444,6 @@
         <w:rPr>
           <w:noProof/>
         </w:rPr>
-        <w:lastRenderedPageBreak/>
         <w:drawing>
           <wp:inline distT="0" distB="0" distL="0" distR="0" wp14:anchorId="0E2887F4" wp14:editId="67FB7DF1">
             <wp:extent cx="4146208" cy="2687781"/>
@@ -2706,6 +4490,7 @@
         </w:numPr>
       </w:pPr>
       <w:r>
+        <w:lastRenderedPageBreak/>
         <w:t xml:space="preserve">In this case “instance” is None so it </w:t>
       </w:r>
       <w:r>
@@ -2735,8 +4520,13 @@
       </w:r>
       <w:proofErr w:type="gramEnd"/>
       <w:r>
-        <w:t>)”.</w:t>
-      </w:r>
+        <w:t>)</w:t>
+      </w:r>
+      <w:proofErr w:type="gramStart"/>
+      <w:r>
+        <w:t>”.</w:t>
+      </w:r>
+      <w:proofErr w:type="gramEnd"/>
     </w:p>
     <w:p>
       <w:pPr>
@@ -2986,10 +4776,10 @@
         <w:t>self.fields</w:t>
       </w:r>
       <w:proofErr w:type="spellEnd"/>
-      <w:proofErr w:type="gramEnd"/>
       <w:r>
         <w:t>”.</w:t>
       </w:r>
+      <w:proofErr w:type="gramEnd"/>
     </w:p>
     <w:p>
       <w:pPr>
@@ -3201,11 +4991,7 @@
         <w:t>just the definition of the field</w:t>
       </w:r>
       <w:r>
-        <w:t xml:space="preserve"> </w:t>
-      </w:r>
-      <w:r>
-        <w:lastRenderedPageBreak/>
-        <w:t>(</w:t>
+        <w:t xml:space="preserve"> (</w:t>
       </w:r>
       <w:proofErr w:type="spellStart"/>
       <w:r>
@@ -3361,6 +5147,7 @@
         <w:rPr>
           <w:noProof/>
         </w:rPr>
+        <w:lastRenderedPageBreak/>
         <w:drawing>
           <wp:inline distT="0" distB="0" distL="0" distR="0" wp14:anchorId="4590A6D2" wp14:editId="595CA094">
             <wp:extent cx="4495800" cy="1447800"/>
@@ -3502,7 +5289,15 @@
       </w:r>
       <w:proofErr w:type="gramEnd"/>
       <w:r>
-        <w:t xml:space="preserve">)”. </w:t>
+        <w:t>)</w:t>
+      </w:r>
+      <w:proofErr w:type="gramStart"/>
+      <w:r>
+        <w:t>”.</w:t>
+      </w:r>
+      <w:proofErr w:type="gramEnd"/>
+      <w:r>
+        <w:t xml:space="preserve"> </w:t>
       </w:r>
     </w:p>
     <w:p>
@@ -3592,7 +5387,6 @@
         <w:rPr>
           <w:noProof/>
         </w:rPr>
-        <w:lastRenderedPageBreak/>
         <w:drawing>
           <wp:inline distT="0" distB="0" distL="0" distR="0" wp14:anchorId="6EF3BAB3" wp14:editId="174E6708">
             <wp:extent cx="1809750" cy="1171575"/>
@@ -3758,9 +5552,11 @@
         <w:t>_fields</w:t>
       </w:r>
       <w:proofErr w:type="spellEnd"/>
+      <w:proofErr w:type="gramStart"/>
       <w:r>
         <w:t>”.</w:t>
       </w:r>
+      <w:proofErr w:type="gramEnd"/>
     </w:p>
     <w:p>
       <w:pPr>
@@ -3771,6 +5567,7 @@
         </w:numPr>
       </w:pPr>
       <w:r>
+        <w:lastRenderedPageBreak/>
         <w:t xml:space="preserve">Then </w:t>
       </w:r>
       <w:r>
@@ -3875,9 +5672,11 @@
         <w:t>_data</w:t>
       </w:r>
       <w:proofErr w:type="spellEnd"/>
+      <w:proofErr w:type="gramStart"/>
       <w:r>
         <w:t>”.</w:t>
       </w:r>
+      <w:proofErr w:type="gramEnd"/>
     </w:p>
     <w:p>
       <w:pPr>
@@ -3909,8 +5708,13 @@
       </w:r>
       <w:proofErr w:type="gramEnd"/>
       <w:r>
-        <w:t>)”.</w:t>
-      </w:r>
+        <w:t>)</w:t>
+      </w:r>
+      <w:proofErr w:type="gramStart"/>
+      <w:r>
+        <w:t>”.</w:t>
+      </w:r>
+      <w:proofErr w:type="gramEnd"/>
     </w:p>
     <w:p>
       <w:pPr>
@@ -4219,7 +6023,6 @@
         </w:numPr>
       </w:pPr>
       <w:r>
-        <w:lastRenderedPageBreak/>
         <w:t>Django runs “</w:t>
       </w:r>
       <w:proofErr w:type="spellStart"/>
@@ -4549,8 +6352,18 @@
           <w:bCs/>
           <w:color w:val="FF0000"/>
         </w:rPr>
-        <w:t>(form)”,</w:t>
-      </w:r>
+        <w:t>(form)</w:t>
+      </w:r>
+      <w:proofErr w:type="gramStart"/>
+      <w:r>
+        <w:rPr>
+          <w:b/>
+          <w:bCs/>
+          <w:color w:val="FF0000"/>
+        </w:rPr>
+        <w:t>”,</w:t>
+      </w:r>
+      <w:proofErr w:type="gramEnd"/>
       <w:r>
         <w:rPr>
           <w:color w:val="FF0000"/>
@@ -4569,9 +6382,11 @@
         <w:t>success_url</w:t>
       </w:r>
       <w:proofErr w:type="spellEnd"/>
+      <w:proofErr w:type="gramStart"/>
       <w:r>
         <w:t>”.</w:t>
       </w:r>
+      <w:proofErr w:type="gramEnd"/>
     </w:p>
     <w:p>
       <w:pPr>
@@ -4648,7 +6463,11 @@
         <w:t>nd then save</w:t>
       </w:r>
       <w:r>
-        <w:t xml:space="preserve"> the instance</w:t>
+        <w:t xml:space="preserve"> the </w:t>
+      </w:r>
+      <w:r>
+        <w:lastRenderedPageBreak/>
+        <w:t>instance</w:t>
       </w:r>
       <w:r>
         <w:t xml:space="preserve"> to the database</w:t>
@@ -4657,8 +6476,13 @@
         <w:t xml:space="preserve"> and then returns the save object</w:t>
       </w:r>
       <w:r>
-        <w:t xml:space="preserve"> like “object”.</w:t>
-      </w:r>
+        <w:t xml:space="preserve"> like “object</w:t>
+      </w:r>
+      <w:proofErr w:type="gramStart"/>
+      <w:r>
+        <w:t>”.</w:t>
+      </w:r>
+      <w:proofErr w:type="gramEnd"/>
     </w:p>
     <w:p>
       <w:pPr>
@@ -4714,8 +6538,18 @@
           <w:bCs/>
           <w:highlight w:val="yellow"/>
         </w:rPr>
-        <w:t>()”,</w:t>
-      </w:r>
+        <w:t>()</w:t>
+      </w:r>
+      <w:proofErr w:type="gramStart"/>
+      <w:r>
+        <w:rPr>
+          <w:b/>
+          <w:bCs/>
+          <w:highlight w:val="yellow"/>
+        </w:rPr>
+        <w:t>”,</w:t>
+      </w:r>
+      <w:proofErr w:type="gramEnd"/>
       <w:r>
         <w:t xml:space="preserve"> because later can use the new instance created to get the “pk” or “id” of that instance.</w:t>
       </w:r>
@@ -4824,9 +6658,11 @@
         <w:t>_name</w:t>
       </w:r>
       <w:proofErr w:type="spellEnd"/>
+      <w:proofErr w:type="gramStart"/>
       <w:r>
         <w:t>”.</w:t>
       </w:r>
+      <w:proofErr w:type="gramEnd"/>
     </w:p>
     <w:p>
       <w:pPr>
@@ -5027,7 +6863,6 @@
           <w:bCs/>
           <w:color w:val="FF0000"/>
         </w:rPr>
-        <w:lastRenderedPageBreak/>
         <w:t>UpdateView</w:t>
       </w:r>
       <w:proofErr w:type="spellEnd"/>
@@ -5233,7 +7068,6 @@
         <w:t>self.object</w:t>
       </w:r>
       <w:proofErr w:type="spellEnd"/>
-      <w:proofErr w:type="gramEnd"/>
       <w:r>
         <w:rPr>
           <w:b/>
@@ -5241,6 +7075,7 @@
         </w:rPr>
         <w:t>”.</w:t>
       </w:r>
+      <w:proofErr w:type="gramEnd"/>
     </w:p>
     <w:p>
       <w:pPr>
@@ -5302,8 +7137,13 @@
         </w:rPr>
         <w:t xml:space="preserve"> = instance</w:t>
       </w:r>
-      <w:r>
-        <w:t xml:space="preserve">”, then builds the </w:t>
+      <w:proofErr w:type="gramStart"/>
+      <w:r>
+        <w:t>”,</w:t>
+      </w:r>
+      <w:proofErr w:type="gramEnd"/>
+      <w:r>
+        <w:t xml:space="preserve"> then builds the </w:t>
       </w:r>
       <w:proofErr w:type="spellStart"/>
       <w:proofErr w:type="gramStart"/>
@@ -5321,7 +7161,15 @@
           <w:b/>
           <w:bCs/>
         </w:rPr>
-        <w:t xml:space="preserve"> and populates this fields</w:t>
+        <w:t xml:space="preserve"> </w:t>
+      </w:r>
+      <w:r>
+        <w:rPr>
+          <w:b/>
+          <w:bCs/>
+        </w:rPr>
+        <w:lastRenderedPageBreak/>
+        <w:t>and populates this fields</w:t>
       </w:r>
       <w:r>
         <w:t xml:space="preserve"> using values from “</w:t>
@@ -5332,10 +7180,10 @@
         <w:t>self.instance</w:t>
       </w:r>
       <w:proofErr w:type="spellEnd"/>
-      <w:proofErr w:type="gramEnd"/>
       <w:r>
         <w:t>”.</w:t>
       </w:r>
+      <w:proofErr w:type="gramEnd"/>
     </w:p>
     <w:p>
       <w:pPr>
@@ -5520,11 +7368,7 @@
       </w:r>
       <w:proofErr w:type="spellEnd"/>
       <w:r>
-        <w:t xml:space="preserve"> class for the form to be created, then </w:t>
-      </w:r>
-      <w:r>
-        <w:lastRenderedPageBreak/>
-        <w:t>the “__</w:t>
+        <w:t xml:space="preserve"> class for the form to be created, then the “__</w:t>
       </w:r>
       <w:proofErr w:type="spellStart"/>
       <w:r>
@@ -5673,7 +7517,15 @@
       </w:r>
       <w:proofErr w:type="gramEnd"/>
       <w:r>
-        <w:t xml:space="preserve">)”, but if the logic is set in the view in this </w:t>
+        <w:t>)</w:t>
+      </w:r>
+      <w:proofErr w:type="gramStart"/>
+      <w:r>
+        <w:t>”,</w:t>
+      </w:r>
+      <w:proofErr w:type="gramEnd"/>
+      <w:r>
+        <w:t xml:space="preserve"> but if the logic is set in the view in this </w:t>
       </w:r>
       <w:proofErr w:type="gramStart"/>
       <w:r>
@@ -5723,6 +7575,7 @@
         </w:numPr>
       </w:pPr>
       <w:r>
+        <w:lastRenderedPageBreak/>
         <w:t xml:space="preserve">The </w:t>
       </w:r>
       <w:r>
@@ -5990,9 +7843,12 @@
         <w:t>auth.decorators</w:t>
       </w:r>
       <w:proofErr w:type="spellEnd"/>
-      <w:proofErr w:type="gramEnd"/>
-      <w:r>
-        <w:t xml:space="preserve">”. If </w:t>
+      <w:r>
+        <w:t>”.</w:t>
+      </w:r>
+      <w:proofErr w:type="gramEnd"/>
+      <w:r>
+        <w:t xml:space="preserve"> If </w:t>
       </w:r>
       <w:r>
         <w:rPr>
@@ -6188,8 +8044,13 @@
         </w:rPr>
         <w:t>migrate</w:t>
       </w:r>
-      <w:r>
-        <w:t xml:space="preserve">”, Django </w:t>
+      <w:proofErr w:type="gramStart"/>
+      <w:r>
+        <w:t>”,</w:t>
+      </w:r>
+      <w:proofErr w:type="gramEnd"/>
+      <w:r>
+        <w:t xml:space="preserve"> Django </w:t>
       </w:r>
       <w:r>
         <w:rPr>
@@ -6450,8 +8311,17 @@
           <w:b/>
           <w:bCs/>
         </w:rPr>
-        <w:t>)”.</w:t>
-      </w:r>
+        <w:t>)</w:t>
+      </w:r>
+      <w:proofErr w:type="gramStart"/>
+      <w:r>
+        <w:rPr>
+          <w:b/>
+          <w:bCs/>
+        </w:rPr>
+        <w:t>”.</w:t>
+      </w:r>
+      <w:proofErr w:type="gramEnd"/>
     </w:p>
     <w:p>
       <w:pPr>
@@ -6626,8 +8496,13 @@
         </w:rPr>
         <w:t xml:space="preserve"> = request</w:t>
       </w:r>
-      <w:r>
-        <w:t>”, so it sets an attribute “request” with the request object.</w:t>
+      <w:proofErr w:type="gramStart"/>
+      <w:r>
+        <w:t>”,</w:t>
+      </w:r>
+      <w:proofErr w:type="gramEnd"/>
+      <w:r>
+        <w:t xml:space="preserve"> so it sets an attribute “request” with the request object.</w:t>
       </w:r>
     </w:p>
     <w:p>
@@ -6785,7 +8660,6 @@
         </w:numPr>
       </w:pPr>
       <w:r>
-        <w:lastRenderedPageBreak/>
         <w:t>First install Django with “</w:t>
       </w:r>
       <w:r>
@@ -6910,8 +8784,13 @@
         <w:t>name_project</w:t>
       </w:r>
       <w:proofErr w:type="spellEnd"/>
-      <w:r>
-        <w:t xml:space="preserve">”. This will define the project structure. </w:t>
+      <w:proofErr w:type="gramStart"/>
+      <w:r>
+        <w:t>”.</w:t>
+      </w:r>
+      <w:proofErr w:type="gramEnd"/>
+      <w:r>
+        <w:t xml:space="preserve"> This will define the project structure. </w:t>
       </w:r>
     </w:p>
     <w:p>
@@ -6984,8 +8863,17 @@
           <w:b/>
           <w:bCs/>
         </w:rPr>
-        <w:t>path for “admin/”,</w:t>
-      </w:r>
+        <w:t>path for “admin/</w:t>
+      </w:r>
+      <w:proofErr w:type="gramStart"/>
+      <w:r>
+        <w:rPr>
+          <w:b/>
+          <w:bCs/>
+        </w:rPr>
+        <w:t>”,</w:t>
+      </w:r>
+      <w:proofErr w:type="gramEnd"/>
       <w:r>
         <w:t xml:space="preserve"> also </w:t>
       </w:r>
@@ -7003,6 +8891,7 @@
         </w:rPr>
         <w:t>accounts/login</w:t>
       </w:r>
+      <w:proofErr w:type="gramStart"/>
       <w:r>
         <w:rPr>
           <w:b/>
@@ -7011,7 +8900,11 @@
         <w:t>”</w:t>
       </w:r>
       <w:r>
-        <w:t xml:space="preserve">, “accounts/” to include </w:t>
+        <w:t>,</w:t>
+      </w:r>
+      <w:proofErr w:type="gramEnd"/>
+      <w:r>
+        <w:t xml:space="preserve"> “accounts/” to include </w:t>
       </w:r>
       <w:r>
         <w:t>and “</w:t>
@@ -7056,9 +8949,12 @@
         <w:t>allauth.urls</w:t>
       </w:r>
       <w:proofErr w:type="spellEnd"/>
-      <w:proofErr w:type="gramEnd"/>
-      <w:r>
-        <w:t xml:space="preserve">”. </w:t>
+      <w:r>
+        <w:t>”.</w:t>
+      </w:r>
+      <w:proofErr w:type="gramEnd"/>
+      <w:r>
+        <w:t xml:space="preserve"> </w:t>
       </w:r>
     </w:p>
     <w:p>
@@ -7069,6 +8965,7 @@
         </w:numPr>
       </w:pPr>
       <w:r>
+        <w:lastRenderedPageBreak/>
         <w:t xml:space="preserve">Here </w:t>
       </w:r>
       <w:r>
@@ -7186,10 +9083,10 @@
         <w:t>allauth.urls</w:t>
       </w:r>
       <w:proofErr w:type="spellEnd"/>
-      <w:proofErr w:type="gramEnd"/>
       <w:r>
         <w:t>”.</w:t>
       </w:r>
+      <w:proofErr w:type="gramEnd"/>
     </w:p>
     <w:p>
       <w:pPr>
@@ -7222,9 +9119,11 @@
         </w:rPr>
         <w:t>account</w:t>
       </w:r>
+      <w:proofErr w:type="gramStart"/>
       <w:r>
         <w:t>”.</w:t>
       </w:r>
+      <w:proofErr w:type="gramEnd"/>
     </w:p>
     <w:p>
       <w:pPr>
@@ -7498,6 +9397,7 @@
         <w:t>login_required</w:t>
       </w:r>
       <w:proofErr w:type="spellEnd"/>
+      <w:proofErr w:type="gramStart"/>
       <w:r>
         <w:rPr>
           <w:b/>
@@ -7506,6 +9406,7 @@
         </w:rPr>
         <w:t>”.</w:t>
       </w:r>
+      <w:proofErr w:type="gramEnd"/>
       <w:r>
         <w:rPr>
           <w:color w:val="FF0000"/>
@@ -7521,7 +9422,6 @@
         </w:numPr>
       </w:pPr>
       <w:r>
-        <w:lastRenderedPageBreak/>
         <w:t>“</w:t>
       </w:r>
       <w:proofErr w:type="spellStart"/>
@@ -7543,7 +9443,15 @@
       </w:r>
       <w:proofErr w:type="gramEnd"/>
       <w:r>
-        <w:t xml:space="preserve"> app that tracks all of your model classes in the database. Allows you to build generic relationships.</w:t>
+        <w:t xml:space="preserve"> app that tracks </w:t>
+      </w:r>
+      <w:proofErr w:type="gramStart"/>
+      <w:r>
+        <w:t>all of</w:t>
+      </w:r>
+      <w:proofErr w:type="gramEnd"/>
+      <w:r>
+        <w:t xml:space="preserve"> your model classes in the database. Allows you to build generic relationships.</w:t>
       </w:r>
     </w:p>
     <w:p>
@@ -7732,7 +9640,15 @@
           <w:b/>
           <w:bCs/>
         </w:rPr>
-        <w:t>DIRS: [BASE_DIR / “templates”]</w:t>
+        <w:t xml:space="preserve">DIRS: [BASE_DIR / </w:t>
+      </w:r>
+      <w:r>
+        <w:rPr>
+          <w:b/>
+          <w:bCs/>
+        </w:rPr>
+        <w:lastRenderedPageBreak/>
+        <w:t>“templates”]</w:t>
       </w:r>
       <w:r>
         <w:t xml:space="preserve"> you are telling Django </w:t>
@@ -8109,7 +10025,6 @@
           <w:b/>
           <w:bCs/>
         </w:rPr>
-        <w:lastRenderedPageBreak/>
         <w:t>And when we use “m</w:t>
       </w:r>
       <w:r>
@@ -8301,6 +10216,7 @@
         </w:numPr>
       </w:pPr>
       <w:r>
+        <w:lastRenderedPageBreak/>
         <w:t>Then we create the superuser with “</w:t>
       </w:r>
       <w:r>
@@ -8497,11 +10413,16 @@
         <w:t>_name</w:t>
       </w:r>
       <w:proofErr w:type="spellEnd"/>
+      <w:proofErr w:type="gramStart"/>
       <w:r>
         <w:t>”</w:t>
       </w:r>
       <w:r>
-        <w:t>, also we add the app with “</w:t>
+        <w:t>,</w:t>
+      </w:r>
+      <w:proofErr w:type="gramEnd"/>
+      <w:r>
+        <w:t xml:space="preserve"> also we add the app with “</w:t>
       </w:r>
       <w:proofErr w:type="spellStart"/>
       <w:proofErr w:type="gramStart"/>
@@ -8513,9 +10434,11 @@
         <w:t>.UsersConfig</w:t>
       </w:r>
       <w:proofErr w:type="spellEnd"/>
+      <w:proofErr w:type="gramStart"/>
       <w:r>
         <w:t>”.</w:t>
       </w:r>
+      <w:proofErr w:type="gramEnd"/>
     </w:p>
     <w:p>
       <w:pPr>
@@ -8624,7 +10547,6 @@
         </w:numPr>
       </w:pPr>
       <w:r>
-        <w:lastRenderedPageBreak/>
         <w:t xml:space="preserve">Then create the </w:t>
       </w:r>
       <w:r>
@@ -8908,6 +10830,7 @@
           <w:b/>
           <w:bCs/>
         </w:rPr>
+        <w:lastRenderedPageBreak/>
         <w:t>FileField</w:t>
       </w:r>
       <w:proofErr w:type="spellEnd"/>
@@ -8949,11 +10872,11 @@
       </w:r>
       <w:proofErr w:type="gramStart"/>
       <w:r>
-        <w:t>“.path</w:t>
-      </w:r>
-      <w:proofErr w:type="gramEnd"/>
-      <w:r>
-        <w:t>”, “.</w:t>
+        <w:t>“.path”,</w:t>
+      </w:r>
+      <w:proofErr w:type="gramEnd"/>
+      <w:r>
+        <w:t xml:space="preserve"> “.</w:t>
       </w:r>
       <w:proofErr w:type="spellStart"/>
       <w:r>
@@ -8961,8 +10884,13 @@
       </w:r>
       <w:proofErr w:type="spellEnd"/>
       <w:r>
-        <w:t>” and “.name”.</w:t>
-      </w:r>
+        <w:t>” and “.name</w:t>
+      </w:r>
+      <w:proofErr w:type="gramStart"/>
+      <w:r>
+        <w:t>”.</w:t>
+      </w:r>
+      <w:proofErr w:type="gramEnd"/>
     </w:p>
     <w:p>
       <w:pPr>
@@ -9153,7 +11081,15 @@
       </w:r>
       <w:proofErr w:type="spellEnd"/>
       <w:r>
-        <w:t>)”. This basically tells Django that if a request comes in for “/media/filename.pdf”, serve it from MEDIA_ROOT folder.</w:t>
+        <w:t>)</w:t>
+      </w:r>
+      <w:proofErr w:type="gramStart"/>
+      <w:r>
+        <w:t>”.</w:t>
+      </w:r>
+      <w:proofErr w:type="gramEnd"/>
+      <w:r>
+        <w:t xml:space="preserve"> This basically tells Django that if a request comes in for “/media/filename.pdf”, serve it from MEDIA_ROOT folder.</w:t>
       </w:r>
     </w:p>
     <w:p>
@@ -9164,7 +11100,6 @@
         </w:numPr>
       </w:pPr>
       <w:r>
-        <w:lastRenderedPageBreak/>
         <w:t xml:space="preserve">In </w:t>
       </w:r>
       <w:r>
@@ -9268,8 +11203,13 @@
         <w:t>_USER_MODEL</w:t>
       </w:r>
       <w:proofErr w:type="spellEnd"/>
-      <w:r>
-        <w:t xml:space="preserve">”, because is a way to </w:t>
+      <w:proofErr w:type="gramStart"/>
+      <w:r>
+        <w:t>”,</w:t>
+      </w:r>
+      <w:proofErr w:type="gramEnd"/>
+      <w:r>
+        <w:t xml:space="preserve"> because is a way to </w:t>
       </w:r>
       <w:r>
         <w:rPr>
@@ -9321,9 +11261,12 @@
         <w:t>models.CASCADE</w:t>
       </w:r>
       <w:proofErr w:type="spellEnd"/>
-      <w:proofErr w:type="gramEnd"/>
-      <w:r>
-        <w:t>”, this means that if the user is deleted then all the quotes related are eliminated too.</w:t>
+      <w:r>
+        <w:t>”,</w:t>
+      </w:r>
+      <w:proofErr w:type="gramEnd"/>
+      <w:r>
+        <w:t xml:space="preserve"> this means that if the user is deleted then all the quotes related are eliminated too.</w:t>
       </w:r>
     </w:p>
     <w:p>
@@ -9334,6 +11277,7 @@
         </w:numPr>
       </w:pPr>
       <w:r>
+        <w:lastRenderedPageBreak/>
         <w:t xml:space="preserve">We create a </w:t>
       </w:r>
       <w:r>
@@ -9589,9 +11533,11 @@
         <w:t>ListView</w:t>
       </w:r>
       <w:proofErr w:type="spellEnd"/>
+      <w:proofErr w:type="gramStart"/>
       <w:r>
         <w:t>”.</w:t>
       </w:r>
+      <w:proofErr w:type="gramEnd"/>
     </w:p>
     <w:p>
       <w:pPr>
@@ -9818,8 +11764,13 @@
         <w:t xml:space="preserve"> it will show in the template</w:t>
       </w:r>
       <w:r>
-        <w:t>, that is why we override this in “OwnerListView”.</w:t>
-      </w:r>
+        <w:t>, that is why we override this in “OwnerListView</w:t>
+      </w:r>
+      <w:proofErr w:type="gramStart"/>
+      <w:r>
+        <w:t>”.</w:t>
+      </w:r>
+      <w:proofErr w:type="gramEnd"/>
     </w:p>
     <w:p>
       <w:pPr>
@@ -9829,7 +11780,6 @@
         </w:numPr>
       </w:pPr>
       <w:r>
-        <w:lastRenderedPageBreak/>
         <w:t>So,</w:t>
       </w:r>
       <w:r>
@@ -9936,7 +11886,11 @@
         <w:t>”</w:t>
       </w:r>
       <w:r>
-        <w:t xml:space="preserve"> and </w:t>
+        <w:t xml:space="preserve"> </w:t>
+      </w:r>
+      <w:r>
+        <w:lastRenderedPageBreak/>
+        <w:t xml:space="preserve">and </w:t>
       </w:r>
       <w:r>
         <w:rPr>
@@ -9984,6 +11938,7 @@
         </w:rPr>
         <w:t>model = Quote, fields = …)</w:t>
       </w:r>
+      <w:proofErr w:type="gramStart"/>
       <w:r>
         <w:rPr>
           <w:b/>
@@ -9992,6 +11947,7 @@
         </w:rPr>
         <w:t>”.</w:t>
       </w:r>
+      <w:proofErr w:type="gramEnd"/>
     </w:p>
     <w:p>
       <w:pPr>
@@ -10325,7 +12281,6 @@
         </w:numPr>
       </w:pPr>
       <w:r>
-        <w:lastRenderedPageBreak/>
         <w:t xml:space="preserve">Variable1 = </w:t>
       </w:r>
       <w:proofErr w:type="spellStart"/>
@@ -10444,6 +12399,7 @@
         </w:numPr>
       </w:pPr>
       <w:r>
+        <w:lastRenderedPageBreak/>
         <w:t>Then with “</w:t>
       </w:r>
       <w:proofErr w:type="spellStart"/>
@@ -10580,8 +12536,18 @@
           <w:bCs/>
           <w:color w:val="FF0000"/>
         </w:rPr>
-        <w:t>()”.</w:t>
-      </w:r>
+        <w:t>()</w:t>
+      </w:r>
+      <w:proofErr w:type="gramStart"/>
+      <w:r>
+        <w:rPr>
+          <w:b/>
+          <w:bCs/>
+          <w:color w:val="FF0000"/>
+        </w:rPr>
+        <w:t>”.</w:t>
+      </w:r>
+      <w:proofErr w:type="gramEnd"/>
       <w:r>
         <w:rPr>
           <w:color w:val="FF0000"/>
@@ -10743,7 +12709,15 @@
         <w:t>” model so we can show it on the form</w:t>
       </w:r>
       <w:r>
-        <w:t xml:space="preserve"> and also modify the constructor of the form “__</w:t>
+        <w:t xml:space="preserve"> </w:t>
+      </w:r>
+      <w:proofErr w:type="gramStart"/>
+      <w:r>
+        <w:t>and also</w:t>
+      </w:r>
+      <w:proofErr w:type="gramEnd"/>
+      <w:r>
+        <w:t xml:space="preserve"> modify the constructor of the form “__</w:t>
       </w:r>
       <w:proofErr w:type="spellStart"/>
       <w:r>
@@ -10829,7 +12803,6 @@
         </w:numPr>
       </w:pPr>
       <w:r>
-        <w:lastRenderedPageBreak/>
         <w:t>This is what happens in the line “</w:t>
       </w:r>
       <w:proofErr w:type="gramStart"/>
@@ -10960,7 +12933,6 @@
         <w:t>self.fields</w:t>
       </w:r>
       <w:proofErr w:type="spellEnd"/>
-      <w:proofErr w:type="gramEnd"/>
       <w:r>
         <w:rPr>
           <w:b/>
@@ -10969,6 +12941,7 @@
         </w:rPr>
         <w:t>”.</w:t>
       </w:r>
+      <w:proofErr w:type="gramEnd"/>
       <w:r>
         <w:rPr>
           <w:color w:val="FF0000"/>
@@ -11000,9 +12973,12 @@
         <w:t>request.FILES</w:t>
       </w:r>
       <w:proofErr w:type="spellEnd"/>
-      <w:proofErr w:type="gramEnd"/>
-      <w:r>
-        <w:t>”, the data is bound to those fields.</w:t>
+      <w:r>
+        <w:t>”,</w:t>
+      </w:r>
+      <w:proofErr w:type="gramEnd"/>
+      <w:r>
+        <w:t xml:space="preserve"> the data is bound to those fields.</w:t>
       </w:r>
     </w:p>
     <w:p>
@@ -11053,7 +13029,16 @@
           <w:bCs/>
           <w:highlight w:val="yellow"/>
         </w:rPr>
-        <w:t>When the form is instantiated, Django builds the dictionary like this</w:t>
+        <w:t xml:space="preserve">When the form is instantiated, </w:t>
+      </w:r>
+      <w:r>
+        <w:rPr>
+          <w:b/>
+          <w:bCs/>
+          <w:highlight w:val="yellow"/>
+        </w:rPr>
+        <w:lastRenderedPageBreak/>
+        <w:t>Django builds the dictionary like this</w:t>
       </w:r>
       <w:r>
         <w:rPr>
@@ -11253,8 +13238,13 @@
         </w:rPr>
         <w:t xml:space="preserve">path </w:t>
       </w:r>
-      <w:r>
-        <w:t xml:space="preserve">and also import the views. </w:t>
+      <w:proofErr w:type="gramStart"/>
+      <w:r>
+        <w:t>and also</w:t>
+      </w:r>
+      <w:proofErr w:type="gramEnd"/>
+      <w:r>
+        <w:t xml:space="preserve"> import the views. </w:t>
       </w:r>
     </w:p>
     <w:p>
@@ -11377,7 +13367,6 @@
         </w:numPr>
       </w:pPr>
       <w:r>
-        <w:lastRenderedPageBreak/>
         <w:t>Also, in the main folder of the app “home” we create the file “</w:t>
       </w:r>
       <w:r>
@@ -11547,6 +13536,7 @@
         </w:numPr>
       </w:pPr>
       <w:r>
+        <w:lastRenderedPageBreak/>
         <w:t xml:space="preserve">We change the “urls.py” in the main file: </w:t>
       </w:r>
       <w:proofErr w:type="gramStart"/>
@@ -11892,7 +13882,15 @@
       <w:proofErr w:type="spellEnd"/>
       <w:proofErr w:type="gramEnd"/>
       <w:r>
-        <w:t xml:space="preserve"> = “POST”. </w:t>
+        <w:t xml:space="preserve"> = “POST</w:t>
+      </w:r>
+      <w:proofErr w:type="gramStart"/>
+      <w:r>
+        <w:t>”.</w:t>
+      </w:r>
+      <w:proofErr w:type="gramEnd"/>
+      <w:r>
+        <w:t xml:space="preserve"> </w:t>
       </w:r>
     </w:p>
     <w:p>
@@ -11903,7 +13901,6 @@
         </w:numPr>
       </w:pPr>
       <w:r>
-        <w:lastRenderedPageBreak/>
         <w:t>Then we create the form with “</w:t>
       </w:r>
       <w:r>
@@ -12138,6 +14135,7 @@
         <w:rPr>
           <w:noProof/>
         </w:rPr>
+        <w:lastRenderedPageBreak/>
         <w:drawing>
           <wp:inline distT="0" distB="0" distL="0" distR="0" wp14:anchorId="45E50DF2" wp14:editId="726996AF">
             <wp:extent cx="3817951" cy="1928027"/>
@@ -12300,7 +14298,25 @@
           <w:bCs/>
           <w:u w:val="single"/>
         </w:rPr>
-        <w:t>views, forms and URL</w:t>
+        <w:t xml:space="preserve">views, </w:t>
+      </w:r>
+      <w:proofErr w:type="gramStart"/>
+      <w:r>
+        <w:rPr>
+          <w:b/>
+          <w:bCs/>
+          <w:u w:val="single"/>
+        </w:rPr>
+        <w:t>forms</w:t>
+      </w:r>
+      <w:proofErr w:type="gramEnd"/>
+      <w:r>
+        <w:rPr>
+          <w:b/>
+          <w:bCs/>
+          <w:u w:val="single"/>
+        </w:rPr>
+        <w:t xml:space="preserve"> and URL</w:t>
       </w:r>
       <w:r>
         <w:t>s for “</w:t>
@@ -12312,9 +14328,11 @@
         </w:rPr>
         <w:t>sign-up, login, logout, e-mail confirmation and password change</w:t>
       </w:r>
+      <w:proofErr w:type="gramStart"/>
       <w:r>
         <w:t>”.</w:t>
       </w:r>
+      <w:proofErr w:type="gramEnd"/>
     </w:p>
     <w:p>
       <w:pPr>
@@ -12371,7 +14389,6 @@
         </w:numPr>
       </w:pPr>
       <w:r>
-        <w:lastRenderedPageBreak/>
         <w:t>“</w:t>
       </w:r>
       <w:proofErr w:type="spellStart"/>
@@ -12497,6 +14514,7 @@
         <w:rPr>
           <w:noProof/>
         </w:rPr>
+        <w:lastRenderedPageBreak/>
         <w:drawing>
           <wp:inline distT="0" distB="0" distL="0" distR="0" wp14:anchorId="3EF83EF0" wp14:editId="0A2B93F1">
             <wp:extent cx="3505200" cy="2191539"/>
@@ -12579,10 +14597,23 @@
           <w:bCs/>
           <w:highlight w:val="yellow"/>
         </w:rPr>
-        <w:t>accounts/login’</w:t>
-      </w:r>
-      <w:r>
-        <w:t xml:space="preserve">, </w:t>
+        <w:t>accounts/login</w:t>
+      </w:r>
+      <w:proofErr w:type="gramStart"/>
+      <w:r>
+        <w:rPr>
+          <w:b/>
+          <w:bCs/>
+          <w:highlight w:val="yellow"/>
+        </w:rPr>
+        <w:t>’</w:t>
+      </w:r>
+      <w:r>
+        <w:t>,</w:t>
+      </w:r>
+      <w:proofErr w:type="gramEnd"/>
+      <w:r>
+        <w:t xml:space="preserve"> </w:t>
       </w:r>
       <w:proofErr w:type="spellStart"/>
       <w:r>
@@ -12732,15 +14763,28 @@
       <w:proofErr w:type="spellEnd"/>
       <w:proofErr w:type="gramEnd"/>
       <w:r>
-        <w:t xml:space="preserve"> include “accounts/login”, “accounts/</w:t>
+        <w:t xml:space="preserve"> include “accounts/login</w:t>
+      </w:r>
+      <w:proofErr w:type="gramStart"/>
+      <w:r>
+        <w:t>”,</w:t>
+      </w:r>
+      <w:proofErr w:type="gramEnd"/>
+      <w:r>
+        <w:t xml:space="preserve"> “accounts/</w:t>
       </w:r>
       <w:proofErr w:type="spellStart"/>
       <w:r>
         <w:t>logut</w:t>
       </w:r>
       <w:proofErr w:type="spellEnd"/>
-      <w:r>
-        <w:t>”, etc.</w:t>
+      <w:proofErr w:type="gramStart"/>
+      <w:r>
+        <w:t>”,</w:t>
+      </w:r>
+      <w:proofErr w:type="gramEnd"/>
+      <w:r>
+        <w:t xml:space="preserve"> etc.</w:t>
       </w:r>
     </w:p>
     <w:p>
@@ -12833,6 +14877,7 @@
         </w:rPr>
         <w:t>login.html</w:t>
       </w:r>
+      <w:proofErr w:type="gramStart"/>
       <w:r>
         <w:rPr>
           <w:b/>
@@ -12841,6 +14886,7 @@
         </w:rPr>
         <w:t>”.</w:t>
       </w:r>
+      <w:proofErr w:type="gramEnd"/>
     </w:p>
     <w:p>
       <w:pPr>
@@ -12850,7 +14896,6 @@
         </w:numPr>
       </w:pPr>
       <w:r>
-        <w:lastRenderedPageBreak/>
         <w:t xml:space="preserve">This </w:t>
       </w:r>
       <w:r>
@@ -12959,6 +15004,7 @@
         </w:numPr>
       </w:pPr>
       <w:r>
+        <w:lastRenderedPageBreak/>
         <w:t>“</w:t>
       </w:r>
       <w:proofErr w:type="spellStart"/>
@@ -12977,7 +15023,23 @@
       <w:proofErr w:type="spellEnd"/>
       <w:proofErr w:type="gramEnd"/>
       <w:r>
-        <w:t>” have “login/”, “logout/”, etc. and “</w:t>
+        <w:t>” have “login/</w:t>
+      </w:r>
+      <w:proofErr w:type="gramStart"/>
+      <w:r>
+        <w:t>”,</w:t>
+      </w:r>
+      <w:proofErr w:type="gramEnd"/>
+      <w:r>
+        <w:t xml:space="preserve"> “logout/</w:t>
+      </w:r>
+      <w:proofErr w:type="gramStart"/>
+      <w:r>
+        <w:t>”,</w:t>
+      </w:r>
+      <w:proofErr w:type="gramEnd"/>
+      <w:r>
+        <w:t xml:space="preserve"> etc. and “</w:t>
       </w:r>
       <w:proofErr w:type="spellStart"/>
       <w:proofErr w:type="gramStart"/>
@@ -12987,7 +15049,23 @@
       <w:proofErr w:type="spellEnd"/>
       <w:proofErr w:type="gramEnd"/>
       <w:r>
-        <w:t>” have “signup/”, “google/login”, etc.</w:t>
+        <w:t>” have “signup/</w:t>
+      </w:r>
+      <w:proofErr w:type="gramStart"/>
+      <w:r>
+        <w:t>”,</w:t>
+      </w:r>
+      <w:proofErr w:type="gramEnd"/>
+      <w:r>
+        <w:t xml:space="preserve"> “google/login</w:t>
+      </w:r>
+      <w:proofErr w:type="gramStart"/>
+      <w:r>
+        <w:t>”,</w:t>
+      </w:r>
+      <w:proofErr w:type="gramEnd"/>
+      <w:r>
+        <w:t xml:space="preserve"> etc.</w:t>
       </w:r>
     </w:p>
     <w:p>
@@ -13193,11 +15271,7 @@
         <w:t>Now, in the “settings.py” set the “SITE_ID = 2”. Remember that this ID refers to the row number that you have in the “Sites” section in the admin panel</w:t>
       </w:r>
       <w:r>
-        <w:t xml:space="preserve"> and also what you have in the “Social applications” in the </w:t>
-      </w:r>
-      <w:r>
-        <w:lastRenderedPageBreak/>
-        <w:t xml:space="preserve">configured app the </w:t>
+        <w:t xml:space="preserve"> and also what you have in the “Social applications” in the configured app the </w:t>
       </w:r>
       <w:proofErr w:type="spellStart"/>
       <w:r>
@@ -13293,7 +15367,11 @@
         <w:t xml:space="preserve"> </w:t>
       </w:r>
       <w:r>
-        <w:t xml:space="preserve">and that user is </w:t>
+        <w:t xml:space="preserve">and that </w:t>
+      </w:r>
+      <w:r>
+        <w:lastRenderedPageBreak/>
+        <w:t xml:space="preserve">user is </w:t>
       </w:r>
       <w:r>
         <w:rPr>
@@ -13735,6 +15813,7 @@
         <w:rPr>
           <w:noProof/>
         </w:rPr>
+        <w:lastRenderedPageBreak/>
         <w:drawing>
           <wp:inline distT="0" distB="0" distL="0" distR="0" wp14:anchorId="50201AE4" wp14:editId="79E2BCA6">
             <wp:extent cx="5425910" cy="2629128"/>
@@ -14069,7 +16148,6 @@
         </w:numPr>
       </w:pPr>
       <w:r>
-        <w:lastRenderedPageBreak/>
         <w:t>The “</w:t>
       </w:r>
       <w:r>
@@ -14215,6 +16293,7 @@
           <w:b/>
           <w:bCs/>
         </w:rPr>
+        <w:lastRenderedPageBreak/>
         <w:t>Remote branch:</w:t>
       </w:r>
       <w:r>
@@ -14597,7 +16676,6 @@
           <w:b/>
           <w:bCs/>
         </w:rPr>
-        <w:lastRenderedPageBreak/>
         <w:t>Git takes a snapshot</w:t>
       </w:r>
       <w:r>
@@ -14743,6 +16821,7 @@
           <w:b/>
           <w:bCs/>
         </w:rPr>
+        <w:lastRenderedPageBreak/>
         <w:t xml:space="preserve">How Git saves changes: </w:t>
       </w:r>
     </w:p>
@@ -14920,7 +16999,6 @@
         <w:rPr>
           <w:noProof/>
         </w:rPr>
-        <w:lastRenderedPageBreak/>
         <w:drawing>
           <wp:inline distT="0" distB="0" distL="0" distR="0" wp14:anchorId="38289576" wp14:editId="02B08D4C">
             <wp:extent cx="3745757" cy="2676525"/>
@@ -14987,6 +17065,7 @@
         </w:numPr>
       </w:pPr>
       <w:r>
+        <w:lastRenderedPageBreak/>
         <w:t>We will use “main” instead of “master”.</w:t>
       </w:r>
     </w:p>
@@ -15119,7 +17198,6 @@
         <w:rPr>
           <w:noProof/>
         </w:rPr>
-        <w:lastRenderedPageBreak/>
         <w:drawing>
           <wp:inline distT="0" distB="0" distL="0" distR="0" wp14:anchorId="0B156EBB" wp14:editId="51DDE3D8">
             <wp:extent cx="3551321" cy="2933700"/>
@@ -15212,6 +17290,7 @@
         <w:t xml:space="preserve"> </w:t>
       </w:r>
       <w:r>
+        <w:lastRenderedPageBreak/>
         <w:t>commands on a remote server or authenticating with services like GitHub without typing your password every time.</w:t>
       </w:r>
     </w:p>
@@ -15288,7 +17367,6 @@
         <w:rPr>
           <w:noProof/>
         </w:rPr>
-        <w:lastRenderedPageBreak/>
         <w:drawing>
           <wp:inline distT="0" distB="0" distL="0" distR="0" wp14:anchorId="757ED775" wp14:editId="1B950E02">
             <wp:extent cx="4124481" cy="3133725"/>
@@ -15371,6 +17449,7 @@
         <w:rPr>
           <w:noProof/>
         </w:rPr>
+        <w:lastRenderedPageBreak/>
         <w:drawing>
           <wp:inline distT="0" distB="0" distL="0" distR="0" wp14:anchorId="2025D6D4" wp14:editId="69C7A25A">
             <wp:extent cx="4010025" cy="2582969"/>
@@ -15420,7 +17499,6 @@
         <w:rPr>
           <w:noProof/>
         </w:rPr>
-        <w:lastRenderedPageBreak/>
         <w:drawing>
           <wp:inline distT="0" distB="0" distL="0" distR="0" wp14:anchorId="2ED77621" wp14:editId="65600776">
             <wp:extent cx="3943350" cy="2568270"/>
@@ -15571,6 +17649,7 @@
         </w:numPr>
       </w:pPr>
       <w:r>
+        <w:lastRenderedPageBreak/>
         <w:t xml:space="preserve">Then create your repository on GitHub. </w:t>
       </w:r>
     </w:p>
@@ -15713,7 +17792,6 @@
         </w:numPr>
       </w:pPr>
       <w:r>
-        <w:lastRenderedPageBreak/>
         <w:t>SECRET_KEY</w:t>
       </w:r>
     </w:p>
@@ -16279,7 +18357,7 @@
         <w:rFonts w:ascii="Courier New" w:hAnsi="Courier New" w:cs="Courier New" w:hint="default"/>
       </w:rPr>
     </w:lvl>
-    <w:lvl w:ilvl="2" w:tplc="280A0005" w:tentative="1">
+    <w:lvl w:ilvl="2" w:tplc="280A0005">
       <w:start w:val="1"/>
       <w:numFmt w:val="bullet"/>
       <w:lvlText w:val=""/>
@@ -17834,6 +19912,119 @@
     </w:lvl>
   </w:abstractNum>
   <w:abstractNum w:abstractNumId="18" w15:restartNumberingAfterBreak="0">
+    <w:nsid w:val="6D1D383B"/>
+    <w:multiLevelType w:val="hybridMultilevel"/>
+    <w:tmpl w:val="D0BC3E3A"/>
+    <w:lvl w:ilvl="0" w:tplc="280A0001">
+      <w:start w:val="1"/>
+      <w:numFmt w:val="bullet"/>
+      <w:lvlText w:val=""/>
+      <w:lvlJc w:val="left"/>
+      <w:pPr>
+        <w:ind w:left="720" w:hanging="360"/>
+      </w:pPr>
+      <w:rPr>
+        <w:rFonts w:ascii="Symbol" w:hAnsi="Symbol" w:hint="default"/>
+      </w:rPr>
+    </w:lvl>
+    <w:lvl w:ilvl="1" w:tplc="280A0003">
+      <w:start w:val="1"/>
+      <w:numFmt w:val="bullet"/>
+      <w:lvlText w:val="o"/>
+      <w:lvlJc w:val="left"/>
+      <w:pPr>
+        <w:ind w:left="1440" w:hanging="360"/>
+      </w:pPr>
+      <w:rPr>
+        <w:rFonts w:ascii="Courier New" w:hAnsi="Courier New" w:cs="Courier New" w:hint="default"/>
+      </w:rPr>
+    </w:lvl>
+    <w:lvl w:ilvl="2" w:tplc="280A0005">
+      <w:start w:val="1"/>
+      <w:numFmt w:val="bullet"/>
+      <w:lvlText w:val=""/>
+      <w:lvlJc w:val="left"/>
+      <w:pPr>
+        <w:ind w:left="2160" w:hanging="360"/>
+      </w:pPr>
+      <w:rPr>
+        <w:rFonts w:ascii="Wingdings" w:hAnsi="Wingdings" w:hint="default"/>
+      </w:rPr>
+    </w:lvl>
+    <w:lvl w:ilvl="3" w:tplc="280A0001">
+      <w:start w:val="1"/>
+      <w:numFmt w:val="bullet"/>
+      <w:lvlText w:val=""/>
+      <w:lvlJc w:val="left"/>
+      <w:pPr>
+        <w:ind w:left="2880" w:hanging="360"/>
+      </w:pPr>
+      <w:rPr>
+        <w:rFonts w:ascii="Symbol" w:hAnsi="Symbol" w:hint="default"/>
+      </w:rPr>
+    </w:lvl>
+    <w:lvl w:ilvl="4" w:tplc="280A0003">
+      <w:start w:val="1"/>
+      <w:numFmt w:val="bullet"/>
+      <w:lvlText w:val="o"/>
+      <w:lvlJc w:val="left"/>
+      <w:pPr>
+        <w:ind w:left="3600" w:hanging="360"/>
+      </w:pPr>
+      <w:rPr>
+        <w:rFonts w:ascii="Courier New" w:hAnsi="Courier New" w:cs="Courier New" w:hint="default"/>
+      </w:rPr>
+    </w:lvl>
+    <w:lvl w:ilvl="5" w:tplc="280A0005" w:tentative="1">
+      <w:start w:val="1"/>
+      <w:numFmt w:val="bullet"/>
+      <w:lvlText w:val=""/>
+      <w:lvlJc w:val="left"/>
+      <w:pPr>
+        <w:ind w:left="4320" w:hanging="360"/>
+      </w:pPr>
+      <w:rPr>
+        <w:rFonts w:ascii="Wingdings" w:hAnsi="Wingdings" w:hint="default"/>
+      </w:rPr>
+    </w:lvl>
+    <w:lvl w:ilvl="6" w:tplc="280A0001" w:tentative="1">
+      <w:start w:val="1"/>
+      <w:numFmt w:val="bullet"/>
+      <w:lvlText w:val=""/>
+      <w:lvlJc w:val="left"/>
+      <w:pPr>
+        <w:ind w:left="5040" w:hanging="360"/>
+      </w:pPr>
+      <w:rPr>
+        <w:rFonts w:ascii="Symbol" w:hAnsi="Symbol" w:hint="default"/>
+      </w:rPr>
+    </w:lvl>
+    <w:lvl w:ilvl="7" w:tplc="280A0003" w:tentative="1">
+      <w:start w:val="1"/>
+      <w:numFmt w:val="bullet"/>
+      <w:lvlText w:val="o"/>
+      <w:lvlJc w:val="left"/>
+      <w:pPr>
+        <w:ind w:left="5760" w:hanging="360"/>
+      </w:pPr>
+      <w:rPr>
+        <w:rFonts w:ascii="Courier New" w:hAnsi="Courier New" w:cs="Courier New" w:hint="default"/>
+      </w:rPr>
+    </w:lvl>
+    <w:lvl w:ilvl="8" w:tplc="280A0005" w:tentative="1">
+      <w:start w:val="1"/>
+      <w:numFmt w:val="bullet"/>
+      <w:lvlText w:val=""/>
+      <w:lvlJc w:val="left"/>
+      <w:pPr>
+        <w:ind w:left="6480" w:hanging="360"/>
+      </w:pPr>
+      <w:rPr>
+        <w:rFonts w:ascii="Wingdings" w:hAnsi="Wingdings" w:hint="default"/>
+      </w:rPr>
+    </w:lvl>
+  </w:abstractNum>
+  <w:abstractNum w:abstractNumId="19" w15:restartNumberingAfterBreak="0">
     <w:nsid w:val="6D3859E9"/>
     <w:multiLevelType w:val="hybridMultilevel"/>
     <w:tmpl w:val="FA040D62"/>
@@ -17946,7 +20137,7 @@
       </w:rPr>
     </w:lvl>
   </w:abstractNum>
-  <w:abstractNum w:abstractNumId="19" w15:restartNumberingAfterBreak="0">
+  <w:abstractNum w:abstractNumId="20" w15:restartNumberingAfterBreak="0">
     <w:nsid w:val="7174481D"/>
     <w:multiLevelType w:val="hybridMultilevel"/>
     <w:tmpl w:val="2546416C"/>
@@ -18059,7 +20250,7 @@
       </w:rPr>
     </w:lvl>
   </w:abstractNum>
-  <w:abstractNum w:abstractNumId="20" w15:restartNumberingAfterBreak="0">
+  <w:abstractNum w:abstractNumId="21" w15:restartNumberingAfterBreak="0">
     <w:nsid w:val="736B1720"/>
     <w:multiLevelType w:val="hybridMultilevel"/>
     <w:tmpl w:val="52FE510C"/>
@@ -18179,10 +20370,10 @@
     <w:abstractNumId w:val="1"/>
   </w:num>
   <w:num w:numId="3" w16cid:durableId="1848786754">
-    <w:abstractNumId w:val="20"/>
+    <w:abstractNumId w:val="21"/>
   </w:num>
   <w:num w:numId="4" w16cid:durableId="621348366">
-    <w:abstractNumId w:val="19"/>
+    <w:abstractNumId w:val="20"/>
   </w:num>
   <w:num w:numId="5" w16cid:durableId="281303062">
     <w:abstractNumId w:val="14"/>
@@ -18218,7 +20409,7 @@
     <w:abstractNumId w:val="8"/>
   </w:num>
   <w:num w:numId="16" w16cid:durableId="1321084264">
-    <w:abstractNumId w:val="18"/>
+    <w:abstractNumId w:val="19"/>
   </w:num>
   <w:num w:numId="17" w16cid:durableId="555435818">
     <w:abstractNumId w:val="15"/>
@@ -18234,6 +20425,9 @@
   </w:num>
   <w:num w:numId="21" w16cid:durableId="792361131">
     <w:abstractNumId w:val="4"/>
+  </w:num>
+  <w:num w:numId="22" w16cid:durableId="125974154">
+    <w:abstractNumId w:val="18"/>
   </w:num>
 </w:numbering>
 </file>

</xml_diff>

<commit_message>
Update base model for Clients and Providers
</commit_message>
<xml_diff>
--- a/Documentación Licitaciones.docx
+++ b/Documentación Licitaciones.docx
@@ -75,7 +75,7 @@
         <w:t>App</w:t>
       </w:r>
       <w:r>
-        <w:t>: Is a module with its own models, logics, templates, etc.</w:t>
+        <w:t>: Is a module with its own model, logic, templates, etc.</w:t>
       </w:r>
     </w:p>
     <w:p>
@@ -132,7 +132,13 @@
         <w:t>:</w:t>
       </w:r>
       <w:r>
-        <w:t xml:space="preserve"> Means on user could have many </w:t>
+        <w:t xml:space="preserve"> Means on</w:t>
+      </w:r>
+      <w:r>
+        <w:t>e</w:t>
+      </w:r>
+      <w:r>
+        <w:t xml:space="preserve"> user could have many </w:t>
       </w:r>
       <w:r>
         <w:t>clients or providers.</w:t>
@@ -159,8 +165,268 @@
         <w:t>:</w:t>
       </w:r>
       <w:r>
-        <w:t xml:space="preserve"> Means one user could only have one client or provider.</w:t>
-      </w:r>
+        <w:t xml:space="preserve"> </w:t>
+      </w:r>
+    </w:p>
+    <w:p>
+      <w:pPr>
+        <w:pStyle w:val="Prrafodelista"/>
+        <w:numPr>
+          <w:ilvl w:val="2"/>
+          <w:numId w:val="22"/>
+        </w:numPr>
+      </w:pPr>
+      <w:r>
+        <w:t xml:space="preserve">It is like a </w:t>
+      </w:r>
+      <w:r>
+        <w:rPr>
+          <w:b/>
+          <w:bCs/>
+        </w:rPr>
+        <w:t>Foreign Key with unique = True</w:t>
+      </w:r>
+      <w:r>
+        <w:t>.</w:t>
+      </w:r>
+    </w:p>
+    <w:p>
+      <w:pPr>
+        <w:pStyle w:val="Prrafodelista"/>
+        <w:numPr>
+          <w:ilvl w:val="2"/>
+          <w:numId w:val="22"/>
+        </w:numPr>
+      </w:pPr>
+      <w:r>
+        <w:t xml:space="preserve">Example: </w:t>
+      </w:r>
+    </w:p>
+    <w:p>
+      <w:pPr>
+        <w:pStyle w:val="Prrafodelista"/>
+        <w:numPr>
+          <w:ilvl w:val="3"/>
+          <w:numId w:val="22"/>
+        </w:numPr>
+        <w:rPr>
+          <w:b/>
+          <w:bCs/>
+          <w:color w:val="EE0000"/>
+        </w:rPr>
+      </w:pPr>
+      <w:r>
+        <w:rPr>
+          <w:b/>
+          <w:bCs/>
+          <w:color w:val="EE0000"/>
+        </w:rPr>
+        <w:t xml:space="preserve">class Proveedor (): </w:t>
+      </w:r>
+    </w:p>
+    <w:p>
+      <w:pPr>
+        <w:pStyle w:val="Prrafodelista"/>
+        <w:numPr>
+          <w:ilvl w:val="4"/>
+          <w:numId w:val="22"/>
+        </w:numPr>
+      </w:pPr>
+      <w:proofErr w:type="spellStart"/>
+      <w:r>
+        <w:rPr>
+          <w:b/>
+          <w:bCs/>
+        </w:rPr>
+        <w:t>usuario</w:t>
+      </w:r>
+      <w:proofErr w:type="spellEnd"/>
+      <w:r>
+        <w:t xml:space="preserve"> </w:t>
+      </w:r>
+      <w:r>
+        <w:rPr>
+          <w:b/>
+          <w:bCs/>
+        </w:rPr>
+        <w:t xml:space="preserve">= </w:t>
+      </w:r>
+      <w:proofErr w:type="spellStart"/>
+      <w:proofErr w:type="gramStart"/>
+      <w:r>
+        <w:rPr>
+          <w:b/>
+          <w:bCs/>
+        </w:rPr>
+        <w:t>models.</w:t>
+      </w:r>
+      <w:r>
+        <w:rPr>
+          <w:b/>
+          <w:bCs/>
+          <w:highlight w:val="yellow"/>
+        </w:rPr>
+        <w:t>OneToOneField</w:t>
+      </w:r>
+      <w:proofErr w:type="spellEnd"/>
+      <w:proofErr w:type="gramEnd"/>
+      <w:r>
+        <w:t>(</w:t>
+      </w:r>
+      <w:proofErr w:type="spellStart"/>
+      <w:r>
+        <w:rPr>
+          <w:b/>
+          <w:bCs/>
+        </w:rPr>
+        <w:t>Usuario</w:t>
+      </w:r>
+      <w:proofErr w:type="spellEnd"/>
+      <w:r>
+        <w:t xml:space="preserve">, </w:t>
+      </w:r>
+      <w:proofErr w:type="spellStart"/>
+      <w:r>
+        <w:rPr>
+          <w:b/>
+          <w:bCs/>
+        </w:rPr>
+        <w:t>related_name</w:t>
+      </w:r>
+      <w:proofErr w:type="spellEnd"/>
+      <w:r>
+        <w:t xml:space="preserve"> = “</w:t>
+      </w:r>
+      <w:proofErr w:type="spellStart"/>
+      <w:r>
+        <w:rPr>
+          <w:b/>
+          <w:bCs/>
+          <w:color w:val="EE0000"/>
+        </w:rPr>
+        <w:t>proveedor_profile</w:t>
+      </w:r>
+      <w:proofErr w:type="spellEnd"/>
+      <w:proofErr w:type="gramStart"/>
+      <w:r>
+        <w:t>”..</w:t>
+      </w:r>
+      <w:proofErr w:type="gramEnd"/>
+      <w:r>
+        <w:t>)</w:t>
+      </w:r>
+    </w:p>
+    <w:p>
+      <w:pPr>
+        <w:pStyle w:val="Prrafodelista"/>
+        <w:ind w:left="3600"/>
+      </w:pPr>
+    </w:p>
+    <w:p>
+      <w:pPr>
+        <w:pStyle w:val="Prrafodelista"/>
+        <w:numPr>
+          <w:ilvl w:val="2"/>
+          <w:numId w:val="22"/>
+        </w:numPr>
+      </w:pPr>
+      <w:r>
+        <w:t>Basically, in the DB, the table “</w:t>
+      </w:r>
+      <w:proofErr w:type="spellStart"/>
+      <w:r>
+        <w:t>Proveedores</w:t>
+      </w:r>
+      <w:proofErr w:type="spellEnd"/>
+      <w:r>
+        <w:t xml:space="preserve">” has a column </w:t>
+      </w:r>
+      <w:proofErr w:type="spellStart"/>
+      <w:r>
+        <w:rPr>
+          <w:b/>
+          <w:bCs/>
+        </w:rPr>
+        <w:t>usuario_id</w:t>
+      </w:r>
+      <w:proofErr w:type="spellEnd"/>
+      <w:r>
+        <w:t xml:space="preserve"> that points to </w:t>
+      </w:r>
+      <w:r>
+        <w:rPr>
+          <w:b/>
+          <w:bCs/>
+        </w:rPr>
+        <w:t>Usuario.id</w:t>
+      </w:r>
+      <w:r>
+        <w:t xml:space="preserve">. You can access like </w:t>
+      </w:r>
+      <w:proofErr w:type="spellStart"/>
+      <w:proofErr w:type="gramStart"/>
+      <w:r>
+        <w:rPr>
+          <w:b/>
+          <w:bCs/>
+        </w:rPr>
+        <w:t>proveedor.usuario</w:t>
+      </w:r>
+      <w:proofErr w:type="gramEnd"/>
+      <w:r>
+        <w:rPr>
+          <w:b/>
+          <w:bCs/>
+        </w:rPr>
+        <w:t>.other_field</w:t>
+      </w:r>
+      <w:proofErr w:type="spellEnd"/>
+      <w:r>
+        <w:t xml:space="preserve"> or </w:t>
+      </w:r>
+      <w:proofErr w:type="spellStart"/>
+      <w:proofErr w:type="gramStart"/>
+      <w:r>
+        <w:rPr>
+          <w:b/>
+          <w:bCs/>
+        </w:rPr>
+        <w:t>usuario.proveedor</w:t>
+      </w:r>
+      <w:proofErr w:type="gramEnd"/>
+      <w:r>
+        <w:rPr>
+          <w:b/>
+          <w:bCs/>
+        </w:rPr>
+        <w:t>_</w:t>
+      </w:r>
+      <w:proofErr w:type="gramStart"/>
+      <w:r>
+        <w:rPr>
+          <w:b/>
+          <w:bCs/>
+        </w:rPr>
+        <w:t>profile.other</w:t>
+      </w:r>
+      <w:proofErr w:type="gramEnd"/>
+      <w:r>
+        <w:rPr>
+          <w:b/>
+          <w:bCs/>
+        </w:rPr>
+        <w:t>_field</w:t>
+      </w:r>
+      <w:proofErr w:type="spellEnd"/>
+      <w:r>
+        <w:t>.</w:t>
+      </w:r>
+    </w:p>
+    <w:p>
+      <w:pPr>
+        <w:pStyle w:val="Prrafodelista"/>
+        <w:ind w:left="2160"/>
+      </w:pPr>
     </w:p>
     <w:p>
       <w:pPr>
@@ -266,7 +532,75 @@
         <w:t>()”</w:t>
       </w:r>
     </w:p>
-    <w:p/>
+    <w:p>
+      <w:pPr>
+        <w:pStyle w:val="Prrafodelista"/>
+        <w:numPr>
+          <w:ilvl w:val="1"/>
+          <w:numId w:val="22"/>
+        </w:numPr>
+      </w:pPr>
+      <w:r>
+        <w:t xml:space="preserve">When you create a model you can </w:t>
+      </w:r>
+      <w:r>
+        <w:rPr>
+          <w:b/>
+          <w:bCs/>
+          <w:highlight w:val="yellow"/>
+        </w:rPr>
+        <w:t>mark it as abstract</w:t>
+      </w:r>
+      <w:r>
+        <w:t>, so it does not create a table for it, instead it just copies the fields into any subclass.</w:t>
+      </w:r>
+    </w:p>
+    <w:p>
+      <w:pPr>
+        <w:pStyle w:val="Prrafodelista"/>
+        <w:numPr>
+          <w:ilvl w:val="2"/>
+          <w:numId w:val="22"/>
+        </w:numPr>
+      </w:pPr>
+      <w:r>
+        <w:rPr>
+          <w:b/>
+          <w:bCs/>
+        </w:rPr>
+        <w:t xml:space="preserve">class </w:t>
+      </w:r>
+      <w:r>
+        <w:rPr>
+          <w:b/>
+          <w:bCs/>
+          <w:color w:val="EE0000"/>
+        </w:rPr>
+        <w:t>Meta</w:t>
+      </w:r>
+      <w:r>
+        <w:t xml:space="preserve">: </w:t>
+      </w:r>
+    </w:p>
+    <w:p>
+      <w:pPr>
+        <w:pStyle w:val="Prrafodelista"/>
+        <w:numPr>
+          <w:ilvl w:val="3"/>
+          <w:numId w:val="22"/>
+        </w:numPr>
+      </w:pPr>
+      <w:r>
+        <w:rPr>
+          <w:b/>
+          <w:bCs/>
+        </w:rPr>
+        <w:t>abstrac</w:t>
+      </w:r>
+      <w:r>
+        <w:t>t = True.</w:t>
+      </w:r>
+    </w:p>
     <w:p>
       <w:pPr>
         <w:pStyle w:val="Prrafodelista"/>
@@ -467,6 +801,29 @@
     <w:p>
       <w:pPr>
         <w:pStyle w:val="Prrafodelista"/>
+        <w:numPr>
+          <w:ilvl w:val="1"/>
+          <w:numId w:val="22"/>
+        </w:numPr>
+      </w:pPr>
+      <w:r>
+        <w:t>The attribute “</w:t>
+      </w:r>
+      <w:r>
+        <w:rPr>
+          <w:b/>
+          <w:bCs/>
+          <w:highlight w:val="yellow"/>
+        </w:rPr>
+        <w:t>blank=False</w:t>
+      </w:r>
+      <w:r>
+        <w:t>” does not allow to leave the field empty.</w:t>
+      </w:r>
+    </w:p>
+    <w:p>
+      <w:pPr>
+        <w:pStyle w:val="Prrafodelista"/>
         <w:ind w:left="1440"/>
       </w:pPr>
     </w:p>
@@ -483,6 +840,7 @@
           <w:b/>
           <w:bCs/>
         </w:rPr>
+        <w:lastRenderedPageBreak/>
         <w:t>Django base class models</w:t>
       </w:r>
       <w:r>
@@ -1539,7 +1897,6 @@
       </w:pPr>
       <w:proofErr w:type="spellStart"/>
       <w:r>
-        <w:lastRenderedPageBreak/>
         <w:t>proveedores</w:t>
       </w:r>
       <w:proofErr w:type="spellEnd"/>
@@ -1713,7 +2070,15 @@
         <w:t>name</w:t>
       </w:r>
       <w:r>
-        <w:t>.apps</w:t>
+        <w:t>.</w:t>
+      </w:r>
+      <w:r>
+        <w:rPr>
+          <w:b/>
+          <w:bCs/>
+          <w:color w:val="EE0000"/>
+        </w:rPr>
+        <w:t>apps</w:t>
       </w:r>
       <w:proofErr w:type="gramEnd"/>
       <w:r>
@@ -1943,6 +2308,39 @@
       <w:r>
         <w:t xml:space="preserve"> admin). </w:t>
       </w:r>
+    </w:p>
+    <w:p>
+      <w:pPr>
+        <w:pStyle w:val="Prrafodelista"/>
+        <w:numPr>
+          <w:ilvl w:val="0"/>
+          <w:numId w:val="21"/>
+        </w:numPr>
+      </w:pPr>
+      <w:r>
+        <w:t xml:space="preserve">Clients’ app: </w:t>
+      </w:r>
+    </w:p>
+    <w:p>
+      <w:pPr>
+        <w:pStyle w:val="Prrafodelista"/>
+        <w:numPr>
+          <w:ilvl w:val="1"/>
+          <w:numId w:val="21"/>
+        </w:numPr>
+      </w:pPr>
+      <w:r>
+        <w:t>Models.py:</w:t>
+      </w:r>
+    </w:p>
+    <w:p>
+      <w:pPr>
+        <w:pStyle w:val="Prrafodelista"/>
+        <w:numPr>
+          <w:ilvl w:val="2"/>
+          <w:numId w:val="21"/>
+        </w:numPr>
+      </w:pPr>
     </w:p>
     <w:p/>
     <w:p/>
@@ -2160,6 +2558,7 @@
           <w:b/>
           <w:bCs/>
         </w:rPr>
+        <w:lastRenderedPageBreak/>
         <w:t>Django</w:t>
       </w:r>
       <w:r>
@@ -2912,6 +3311,7 @@
         </w:numPr>
       </w:pPr>
       <w:r>
+        <w:lastRenderedPageBreak/>
         <w:t>Then create a view that inherits “</w:t>
       </w:r>
       <w:proofErr w:type="spellStart"/>
@@ -3184,7 +3584,6 @@
           <w:b/>
           <w:bCs/>
         </w:rPr>
-        <w:lastRenderedPageBreak/>
         <w:t xml:space="preserve">GET </w:t>
       </w:r>
       <w:r>
@@ -3528,6 +3927,7 @@
         <w:rPr>
           <w:noProof/>
         </w:rPr>
+        <w:lastRenderedPageBreak/>
         <w:drawing>
           <wp:inline distT="0" distB="0" distL="0" distR="0" wp14:anchorId="1294247A" wp14:editId="58480934">
             <wp:extent cx="4488873" cy="702527"/>
@@ -3736,11 +4136,7 @@
         </w:numPr>
       </w:pPr>
       <w:r>
-        <w:t xml:space="preserve">The “form” object passed as a context variable has </w:t>
-      </w:r>
-      <w:r>
-        <w:lastRenderedPageBreak/>
-        <w:t>“</w:t>
+        <w:t>The “form” object passed as a context variable has “</w:t>
       </w:r>
       <w:proofErr w:type="spellStart"/>
       <w:r>
@@ -4011,6 +4407,7 @@
         </w:numPr>
       </w:pPr>
       <w:r>
+        <w:lastRenderedPageBreak/>
         <w:t xml:space="preserve">At this point it returns: </w:t>
       </w:r>
       <w:proofErr w:type="spellStart"/>
@@ -4186,7 +4583,6 @@
         </w:numPr>
       </w:pPr>
       <w:r>
-        <w:lastRenderedPageBreak/>
         <w:t xml:space="preserve">So, at the end it returns a </w:t>
       </w:r>
       <w:proofErr w:type="spellStart"/>
@@ -4386,6 +4782,7 @@
         </w:numPr>
       </w:pPr>
       <w:r>
+        <w:lastRenderedPageBreak/>
         <w:t xml:space="preserve">When the </w:t>
       </w:r>
       <w:proofErr w:type="spellStart"/>
@@ -4490,7 +4887,6 @@
         </w:numPr>
       </w:pPr>
       <w:r>
-        <w:lastRenderedPageBreak/>
         <w:t xml:space="preserve">In this case “instance” is None so it </w:t>
       </w:r>
       <w:r>
@@ -5147,7 +5543,6 @@
         <w:rPr>
           <w:noProof/>
         </w:rPr>
-        <w:lastRenderedPageBreak/>
         <w:drawing>
           <wp:inline distT="0" distB="0" distL="0" distR="0" wp14:anchorId="4590A6D2" wp14:editId="595CA094">
             <wp:extent cx="4495800" cy="1447800"/>
@@ -5364,6 +5759,7 @@
         </w:numPr>
       </w:pPr>
       <w:r>
+        <w:lastRenderedPageBreak/>
         <w:t xml:space="preserve">Now </w:t>
       </w:r>
       <w:r>
@@ -5567,7 +5963,6 @@
         </w:numPr>
       </w:pPr>
       <w:r>
-        <w:lastRenderedPageBreak/>
         <w:t xml:space="preserve">Then </w:t>
       </w:r>
       <w:r>
@@ -5976,6 +6371,7 @@
         </w:numPr>
       </w:pPr>
       <w:r>
+        <w:lastRenderedPageBreak/>
         <w:t>Django runs “</w:t>
       </w:r>
       <w:proofErr w:type="spellStart"/>
@@ -6463,11 +6859,7 @@
         <w:t>nd then save</w:t>
       </w:r>
       <w:r>
-        <w:t xml:space="preserve"> the </w:t>
-      </w:r>
-      <w:r>
-        <w:lastRenderedPageBreak/>
-        <w:t>instance</w:t>
+        <w:t xml:space="preserve"> the instance</w:t>
       </w:r>
       <w:r>
         <w:t xml:space="preserve"> to the database</w:t>
@@ -6806,6 +7198,7 @@
         <w:rPr>
           <w:noProof/>
         </w:rPr>
+        <w:lastRenderedPageBreak/>
         <w:drawing>
           <wp:inline distT="0" distB="0" distL="0" distR="0" wp14:anchorId="1E9551B7" wp14:editId="2008DAE8">
             <wp:extent cx="4587638" cy="1318374"/>
@@ -7161,15 +7554,7 @@
           <w:b/>
           <w:bCs/>
         </w:rPr>
-        <w:t xml:space="preserve"> </w:t>
-      </w:r>
-      <w:r>
-        <w:rPr>
-          <w:b/>
-          <w:bCs/>
-        </w:rPr>
-        <w:lastRenderedPageBreak/>
-        <w:t>and populates this fields</w:t>
+        <w:t xml:space="preserve"> and populates this fields</w:t>
       </w:r>
       <w:r>
         <w:t xml:space="preserve"> using values from “</w:t>
@@ -7306,6 +7691,7 @@
         <w:rPr>
           <w:noProof/>
         </w:rPr>
+        <w:lastRenderedPageBreak/>
         <w:drawing>
           <wp:inline distT="0" distB="0" distL="0" distR="0" wp14:anchorId="47916758" wp14:editId="3B2812B3">
             <wp:extent cx="4028393" cy="1920240"/>
@@ -7575,7 +7961,6 @@
         </w:numPr>
       </w:pPr>
       <w:r>
-        <w:lastRenderedPageBreak/>
         <w:t xml:space="preserve">The </w:t>
       </w:r>
       <w:r>
@@ -7858,7 +8243,11 @@
         <w:t>the user is not logged-in</w:t>
       </w:r>
       <w:r>
-        <w:t xml:space="preserve"> the user gets </w:t>
+        <w:t xml:space="preserve"> the user </w:t>
+      </w:r>
+      <w:r>
+        <w:lastRenderedPageBreak/>
+        <w:t xml:space="preserve">gets </w:t>
       </w:r>
       <w:r>
         <w:rPr>
@@ -8471,6 +8860,7 @@
           <w:b/>
           <w:bCs/>
         </w:rPr>
+        <w:lastRenderedPageBreak/>
         <w:t>During “dispatch”</w:t>
       </w:r>
       <w:r>
@@ -8965,7 +9355,6 @@
         </w:numPr>
       </w:pPr>
       <w:r>
-        <w:lastRenderedPageBreak/>
         <w:t xml:space="preserve">Here </w:t>
       </w:r>
       <w:r>
@@ -9640,15 +10029,7 @@
           <w:b/>
           <w:bCs/>
         </w:rPr>
-        <w:t xml:space="preserve">DIRS: [BASE_DIR / </w:t>
-      </w:r>
-      <w:r>
-        <w:rPr>
-          <w:b/>
-          <w:bCs/>
-        </w:rPr>
-        <w:lastRenderedPageBreak/>
-        <w:t>“templates”]</w:t>
+        <w:t>DIRS: [BASE_DIR / “templates”]</w:t>
       </w:r>
       <w:r>
         <w:t xml:space="preserve"> you are telling Django </w:t>
@@ -9884,6 +10265,7 @@
         </w:numPr>
       </w:pPr>
       <w:r>
+        <w:lastRenderedPageBreak/>
         <w:t xml:space="preserve">“LOGIN_REDIRECT_URL”: After a successful POST to </w:t>
       </w:r>
       <w:proofErr w:type="spellStart"/>
@@ -10216,7 +10598,6 @@
         </w:numPr>
       </w:pPr>
       <w:r>
-        <w:lastRenderedPageBreak/>
         <w:t>Then we create the superuser with “</w:t>
       </w:r>
       <w:r>
@@ -10373,6 +10754,7 @@
         </w:numPr>
       </w:pPr>
       <w:r>
+        <w:lastRenderedPageBreak/>
         <w:t>We add in “</w:t>
       </w:r>
       <w:r>
@@ -10830,7 +11212,6 @@
           <w:b/>
           <w:bCs/>
         </w:rPr>
-        <w:lastRenderedPageBreak/>
         <w:t>FileField</w:t>
       </w:r>
       <w:proofErr w:type="spellEnd"/>
@@ -10969,6 +11350,7 @@
         </w:numPr>
       </w:pPr>
       <w:r>
+        <w:lastRenderedPageBreak/>
         <w:t xml:space="preserve">If “BASE_DIR / “media”” then the location will be </w:t>
       </w:r>
       <w:proofErr w:type="spellStart"/>
@@ -11277,7 +11659,6 @@
         </w:numPr>
       </w:pPr>
       <w:r>
-        <w:lastRenderedPageBreak/>
         <w:t xml:space="preserve">We create a </w:t>
       </w:r>
       <w:r>
@@ -11547,6 +11928,7 @@
         </w:numPr>
       </w:pPr>
       <w:r>
+        <w:lastRenderedPageBreak/>
         <w:t>“</w:t>
       </w:r>
       <w:proofErr w:type="spellStart"/>
@@ -11886,11 +12268,7 @@
         <w:t>”</w:t>
       </w:r>
       <w:r>
-        <w:t xml:space="preserve"> </w:t>
-      </w:r>
-      <w:r>
-        <w:lastRenderedPageBreak/>
-        <w:t xml:space="preserve">and </w:t>
+        <w:t xml:space="preserve"> and </w:t>
       </w:r>
       <w:r>
         <w:rPr>
@@ -12140,6 +12518,7 @@
         </w:numPr>
       </w:pPr>
       <w:r>
+        <w:lastRenderedPageBreak/>
         <w:t>Then we set the variable “</w:t>
       </w:r>
       <w:proofErr w:type="spellStart"/>
@@ -12399,7 +12778,6 @@
         </w:numPr>
       </w:pPr>
       <w:r>
-        <w:lastRenderedPageBreak/>
         <w:t>Then with “</w:t>
       </w:r>
       <w:proofErr w:type="spellStart"/>
@@ -12626,6 +13004,7 @@
         </w:numPr>
       </w:pPr>
       <w:r>
+        <w:lastRenderedPageBreak/>
         <w:t xml:space="preserve">Then we called the </w:t>
       </w:r>
       <w:r>
@@ -13029,16 +13408,7 @@
           <w:bCs/>
           <w:highlight w:val="yellow"/>
         </w:rPr>
-        <w:t xml:space="preserve">When the form is instantiated, </w:t>
-      </w:r>
-      <w:r>
-        <w:rPr>
-          <w:b/>
-          <w:bCs/>
-          <w:highlight w:val="yellow"/>
-        </w:rPr>
-        <w:lastRenderedPageBreak/>
-        <w:t>Django builds the dictionary like this</w:t>
+        <w:t>When the form is instantiated, Django builds the dictionary like this</w:t>
       </w:r>
       <w:r>
         <w:rPr>
@@ -13148,6 +13518,7 @@
         <w:rPr>
           <w:noProof/>
         </w:rPr>
+        <w:lastRenderedPageBreak/>
         <w:drawing>
           <wp:inline distT="0" distB="0" distL="0" distR="0" wp14:anchorId="01316978" wp14:editId="34CE8B76">
             <wp:extent cx="4520562" cy="786185"/>
@@ -13536,7 +13907,6 @@
         </w:numPr>
       </w:pPr>
       <w:r>
-        <w:lastRenderedPageBreak/>
         <w:t xml:space="preserve">We change the “urls.py” in the main file: </w:t>
       </w:r>
       <w:proofErr w:type="gramStart"/>
@@ -13701,6 +14071,7 @@
       </w:pPr>
       <w:proofErr w:type="spellStart"/>
       <w:r>
+        <w:lastRenderedPageBreak/>
         <w:t>HomeView</w:t>
       </w:r>
       <w:proofErr w:type="spellEnd"/>
@@ -14135,7 +14506,6 @@
         <w:rPr>
           <w:noProof/>
         </w:rPr>
-        <w:lastRenderedPageBreak/>
         <w:drawing>
           <wp:inline distT="0" distB="0" distL="0" distR="0" wp14:anchorId="45E50DF2" wp14:editId="726996AF">
             <wp:extent cx="3817951" cy="1928027"/>
@@ -14210,7 +14580,11 @@
         <w:t>Let’s one Django project power multiple domains</w:t>
       </w:r>
       <w:r>
-        <w:t>. Social login and email confirmations often need to know your current domain name so they can build correct callback URLs.</w:t>
+        <w:t xml:space="preserve">. Social login and email confirmations </w:t>
+      </w:r>
+      <w:r>
+        <w:lastRenderedPageBreak/>
+        <w:t>often need to know your current domain name so they can build correct callback URLs.</w:t>
       </w:r>
     </w:p>
     <w:p>
@@ -14514,7 +14888,6 @@
         <w:rPr>
           <w:noProof/>
         </w:rPr>
-        <w:lastRenderedPageBreak/>
         <w:drawing>
           <wp:inline distT="0" distB="0" distL="0" distR="0" wp14:anchorId="3EF83EF0" wp14:editId="0A2B93F1">
             <wp:extent cx="3505200" cy="2191539"/>
@@ -14588,6 +14961,7 @@
       </w:pPr>
       <w:proofErr w:type="gramStart"/>
       <w:r>
+        <w:lastRenderedPageBreak/>
         <w:t>path( ‘</w:t>
       </w:r>
       <w:proofErr w:type="gramEnd"/>
@@ -15004,7 +15378,6 @@
         </w:numPr>
       </w:pPr>
       <w:r>
-        <w:lastRenderedPageBreak/>
         <w:t>“</w:t>
       </w:r>
       <w:proofErr w:type="spellStart"/>
@@ -15165,6 +15538,7 @@
         </w:numPr>
       </w:pPr>
       <w:r>
+        <w:lastRenderedPageBreak/>
         <w:t>http://</w:t>
       </w:r>
       <w:r>
@@ -15367,11 +15741,7 @@
         <w:t xml:space="preserve"> </w:t>
       </w:r>
       <w:r>
-        <w:t xml:space="preserve">and that </w:t>
-      </w:r>
-      <w:r>
-        <w:lastRenderedPageBreak/>
-        <w:t xml:space="preserve">user is </w:t>
+        <w:t xml:space="preserve">and that user is </w:t>
       </w:r>
       <w:r>
         <w:rPr>
@@ -15472,6 +15842,7 @@
         </w:numPr>
       </w:pPr>
       <w:r>
+        <w:lastRenderedPageBreak/>
         <w:t>When you click on “</w:t>
       </w:r>
       <w:r>
@@ -15813,7 +16184,6 @@
         <w:rPr>
           <w:noProof/>
         </w:rPr>
-        <w:lastRenderedPageBreak/>
         <w:drawing>
           <wp:inline distT="0" distB="0" distL="0" distR="0" wp14:anchorId="50201AE4" wp14:editId="79E2BCA6">
             <wp:extent cx="5425910" cy="2629128"/>
@@ -15945,6 +16315,7 @@
           <w:b/>
           <w:bCs/>
         </w:rPr>
+        <w:lastRenderedPageBreak/>
         <w:t>Deployment flow</w:t>
       </w:r>
     </w:p>
@@ -16293,7 +16664,6 @@
           <w:b/>
           <w:bCs/>
         </w:rPr>
-        <w:lastRenderedPageBreak/>
         <w:t>Remote branch:</w:t>
       </w:r>
       <w:r>
@@ -16424,6 +16794,7 @@
         </w:numPr>
       </w:pPr>
       <w:r>
+        <w:lastRenderedPageBreak/>
         <w:t xml:space="preserve">Initializes a </w:t>
       </w:r>
       <w:r>
@@ -16821,7 +17192,6 @@
           <w:b/>
           <w:bCs/>
         </w:rPr>
-        <w:lastRenderedPageBreak/>
         <w:t xml:space="preserve">How Git saves changes: </w:t>
       </w:r>
     </w:p>
@@ -16950,6 +17320,7 @@
         <w:rPr>
           <w:noProof/>
         </w:rPr>
+        <w:lastRenderedPageBreak/>
         <w:drawing>
           <wp:inline distT="0" distB="0" distL="0" distR="0" wp14:anchorId="55FC0C01" wp14:editId="201931FF">
             <wp:extent cx="3943350" cy="3108779"/>
@@ -17065,7 +17436,6 @@
         </w:numPr>
       </w:pPr>
       <w:r>
-        <w:lastRenderedPageBreak/>
         <w:t>We will use “main” instead of “master”.</w:t>
       </w:r>
     </w:p>
@@ -17081,6 +17451,7 @@
         <w:rPr>
           <w:noProof/>
         </w:rPr>
+        <w:lastRenderedPageBreak/>
         <w:drawing>
           <wp:inline distT="0" distB="0" distL="0" distR="0" wp14:anchorId="0CEC49AC" wp14:editId="1E2340C9">
             <wp:extent cx="4124325" cy="3229892"/>

</xml_diff>